<commit_message>
Broke down overloaded function.
</commit_message>
<xml_diff>
--- a/Chatlog_and_Reflection.docx
+++ b/Chatlog_and_Reflection.docx
@@ -167,7 +167,7 @@
     <w:p>
       <w:r>
         <w:pict w14:anchorId="585895B2">
-          <v:rect id="_x0000_i1097" style="width:0;height:1.5pt" o:hralign="center" o:hrstd="t" o:hr="t" fillcolor="#a0a0a0" stroked="f"/>
+          <v:rect id="_x0000_i1025" style="width:0;height:1.5pt" o:hralign="center" o:hrstd="t" o:hr="t" fillcolor="#a0a0a0" stroked="f"/>
         </w:pict>
       </w:r>
     </w:p>
@@ -496,7 +496,7 @@
     <w:p>
       <w:r>
         <w:pict w14:anchorId="5973C147">
-          <v:rect id="_x0000_i1098" style="width:0;height:1.5pt" o:hralign="center" o:hrstd="t" o:hr="t" fillcolor="#a0a0a0" stroked="f"/>
+          <v:rect id="_x0000_i1026" style="width:0;height:1.5pt" o:hralign="center" o:hrstd="t" o:hr="t" fillcolor="#a0a0a0" stroked="f"/>
         </w:pict>
       </w:r>
     </w:p>
@@ -518,7 +518,7 @@
     <w:p>
       <w:r>
         <w:pict w14:anchorId="48CAA50C">
-          <v:rect id="_x0000_i1099" style="width:0;height:1.5pt" o:hralign="center" o:hrstd="t" o:hr="t" fillcolor="#a0a0a0" stroked="f"/>
+          <v:rect id="_x0000_i1027" style="width:0;height:1.5pt" o:hralign="center" o:hrstd="t" o:hr="t" fillcolor="#a0a0a0" stroked="f"/>
         </w:pict>
       </w:r>
     </w:p>
@@ -621,7 +621,7 @@
     <w:p>
       <w:r>
         <w:pict w14:anchorId="212A988D">
-          <v:rect id="_x0000_i1100" style="width:0;height:1.5pt" o:hralign="center" o:hrstd="t" o:hr="t" fillcolor="#a0a0a0" stroked="f"/>
+          <v:rect id="_x0000_i1028" style="width:0;height:1.5pt" o:hralign="center" o:hrstd="t" o:hr="t" fillcolor="#a0a0a0" stroked="f"/>
         </w:pict>
       </w:r>
     </w:p>
@@ -764,7 +764,7 @@
     <w:p>
       <w:r>
         <w:pict w14:anchorId="7A2B0EDE">
-          <v:rect id="_x0000_i1101" style="width:0;height:1.5pt" o:hralign="center" o:hrstd="t" o:hr="t" fillcolor="#a0a0a0" stroked="f"/>
+          <v:rect id="_x0000_i1029" style="width:0;height:1.5pt" o:hralign="center" o:hrstd="t" o:hr="t" fillcolor="#a0a0a0" stroked="f"/>
         </w:pict>
       </w:r>
     </w:p>
@@ -855,7 +855,7 @@
     <w:p>
       <w:r>
         <w:pict w14:anchorId="60E65CF2">
-          <v:rect id="_x0000_i1102" style="width:0;height:1.5pt" o:hralign="center" o:hrstd="t" o:hr="t" fillcolor="#a0a0a0" stroked="f"/>
+          <v:rect id="_x0000_i1030" style="width:0;height:1.5pt" o:hralign="center" o:hrstd="t" o:hr="t" fillcolor="#a0a0a0" stroked="f"/>
         </w:pict>
       </w:r>
     </w:p>
@@ -912,7 +912,7 @@
     <w:p>
       <w:r>
         <w:pict w14:anchorId="0088AB53">
-          <v:rect id="_x0000_i1103" style="width:0;height:1.5pt" o:hralign="center" o:hrstd="t" o:hr="t" fillcolor="#a0a0a0" stroked="f"/>
+          <v:rect id="_x0000_i1031" style="width:0;height:1.5pt" o:hralign="center" o:hrstd="t" o:hr="t" fillcolor="#a0a0a0" stroked="f"/>
         </w:pict>
       </w:r>
     </w:p>
@@ -939,7 +939,7 @@
     <w:p>
       <w:r>
         <w:pict w14:anchorId="162148DA">
-          <v:rect id="_x0000_i1104" style="width:0;height:1.5pt" o:hralign="center" o:hrstd="t" o:hr="t" fillcolor="#a0a0a0" stroked="f"/>
+          <v:rect id="_x0000_i1032" style="width:0;height:1.5pt" o:hralign="center" o:hrstd="t" o:hr="t" fillcolor="#a0a0a0" stroked="f"/>
         </w:pict>
       </w:r>
     </w:p>
@@ -974,7 +974,7 @@
     <w:p>
       <w:r>
         <w:pict w14:anchorId="15F4816E">
-          <v:rect id="_x0000_i1105" style="width:0;height:1.5pt" o:hralign="center" o:hrstd="t" o:hr="t" fillcolor="#a0a0a0" stroked="f"/>
+          <v:rect id="_x0000_i1033" style="width:0;height:1.5pt" o:hralign="center" o:hrstd="t" o:hr="t" fillcolor="#a0a0a0" stroked="f"/>
         </w:pict>
       </w:r>
     </w:p>
@@ -1014,7 +1014,7 @@
     <w:p>
       <w:r>
         <w:pict w14:anchorId="60161AB5">
-          <v:rect id="_x0000_i1106" style="width:0;height:1.5pt" o:hralign="center" o:hrstd="t" o:hr="t" fillcolor="#a0a0a0" stroked="f"/>
+          <v:rect id="_x0000_i1034" style="width:0;height:1.5pt" o:hralign="center" o:hrstd="t" o:hr="t" fillcolor="#a0a0a0" stroked="f"/>
         </w:pict>
       </w:r>
     </w:p>
@@ -1041,7 +1041,7 @@
     <w:p>
       <w:r>
         <w:pict w14:anchorId="4B0B8DB9">
-          <v:rect id="_x0000_i1107" style="width:0;height:1.5pt" o:hralign="center" o:hrstd="t" o:hr="t" fillcolor="#a0a0a0" stroked="f"/>
+          <v:rect id="_x0000_i1035" style="width:0;height:1.5pt" o:hralign="center" o:hrstd="t" o:hr="t" fillcolor="#a0a0a0" stroked="f"/>
         </w:pict>
       </w:r>
     </w:p>
@@ -1068,7 +1068,7 @@
     <w:p>
       <w:r>
         <w:pict w14:anchorId="1548CD06">
-          <v:rect id="_x0000_i1108" style="width:0;height:1.5pt" o:hralign="center" o:hrstd="t" o:hr="t" fillcolor="#a0a0a0" stroked="f"/>
+          <v:rect id="_x0000_i1036" style="width:0;height:1.5pt" o:hralign="center" o:hrstd="t" o:hr="t" fillcolor="#a0a0a0" stroked="f"/>
         </w:pict>
       </w:r>
     </w:p>
@@ -1125,7 +1125,7 @@
     <w:p>
       <w:r>
         <w:pict w14:anchorId="5750662D">
-          <v:rect id="_x0000_i1139" style="width:0;height:1.5pt" o:hralign="center" o:hrstd="t" o:hr="t" fillcolor="#a0a0a0" stroked="f"/>
+          <v:rect id="_x0000_i1037" style="width:0;height:1.5pt" o:hralign="center" o:hrstd="t" o:hr="t" fillcolor="#a0a0a0" stroked="f"/>
         </w:pict>
       </w:r>
     </w:p>
@@ -1296,7 +1296,7 @@
     <w:p>
       <w:r>
         <w:pict w14:anchorId="426CB014">
-          <v:rect id="_x0000_i1140" style="width:0;height:1.5pt" o:hralign="center" o:hrstd="t" o:hr="t" fillcolor="#a0a0a0" stroked="f"/>
+          <v:rect id="_x0000_i1038" style="width:0;height:1.5pt" o:hralign="center" o:hrstd="t" o:hr="t" fillcolor="#a0a0a0" stroked="f"/>
         </w:pict>
       </w:r>
     </w:p>
@@ -1337,7 +1337,7 @@
     <w:p>
       <w:r>
         <w:pict w14:anchorId="5EABC009">
-          <v:rect id="_x0000_i1141" style="width:0;height:1.5pt" o:hralign="center" o:hrstd="t" o:hr="t" fillcolor="#a0a0a0" stroked="f"/>
+          <v:rect id="_x0000_i1039" style="width:0;height:1.5pt" o:hralign="center" o:hrstd="t" o:hr="t" fillcolor="#a0a0a0" stroked="f"/>
         </w:pict>
       </w:r>
     </w:p>
@@ -1377,7 +1377,7 @@
     <w:p>
       <w:r>
         <w:pict w14:anchorId="091FAF8A">
-          <v:rect id="_x0000_i1199" style="width:0;height:1.5pt" o:hralign="center" o:hrstd="t" o:hr="t" fillcolor="#a0a0a0" stroked="f"/>
+          <v:rect id="_x0000_i1040" style="width:0;height:1.5pt" o:hralign="center" o:hrstd="t" o:hr="t" fillcolor="#a0a0a0" stroked="f"/>
         </w:pict>
       </w:r>
     </w:p>
@@ -1415,7 +1415,7 @@
     <w:p>
       <w:r>
         <w:pict w14:anchorId="1F9DF0A4">
-          <v:rect id="_x0000_i1200" style="width:0;height:1.5pt" o:hralign="center" o:hrstd="t" o:hr="t" fillcolor="#a0a0a0" stroked="f"/>
+          <v:rect id="_x0000_i1041" style="width:0;height:1.5pt" o:hralign="center" o:hrstd="t" o:hr="t" fillcolor="#a0a0a0" stroked="f"/>
         </w:pict>
       </w:r>
     </w:p>
@@ -1482,7 +1482,7 @@
     <w:p>
       <w:r>
         <w:pict w14:anchorId="09257D34">
-          <v:rect id="_x0000_i1201" style="width:0;height:1.5pt" o:hralign="center" o:hrstd="t" o:hr="t" fillcolor="#a0a0a0" stroked="f"/>
+          <v:rect id="_x0000_i1042" style="width:0;height:1.5pt" o:hralign="center" o:hrstd="t" o:hr="t" fillcolor="#a0a0a0" stroked="f"/>
         </w:pict>
       </w:r>
     </w:p>
@@ -1530,7 +1530,7 @@
     <w:p>
       <w:r>
         <w:pict w14:anchorId="7E40DB26">
-          <v:rect id="_x0000_i1202" style="width:0;height:1.5pt" o:hralign="center" o:hrstd="t" o:hr="t" fillcolor="#a0a0a0" stroked="f"/>
+          <v:rect id="_x0000_i1043" style="width:0;height:1.5pt" o:hralign="center" o:hrstd="t" o:hr="t" fillcolor="#a0a0a0" stroked="f"/>
         </w:pict>
       </w:r>
     </w:p>
@@ -1594,7 +1594,7 @@
     <w:p>
       <w:r>
         <w:pict w14:anchorId="192447E7">
-          <v:rect id="_x0000_i1203" style="width:0;height:1.5pt" o:hralign="center" o:hrstd="t" o:hr="t" fillcolor="#a0a0a0" stroked="f"/>
+          <v:rect id="_x0000_i1044" style="width:0;height:1.5pt" o:hralign="center" o:hrstd="t" o:hr="t" fillcolor="#a0a0a0" stroked="f"/>
         </w:pict>
       </w:r>
     </w:p>
@@ -1637,7 +1637,7 @@
     <w:p>
       <w:r>
         <w:pict w14:anchorId="1FE72F94">
-          <v:rect id="_x0000_i1204" style="width:0;height:1.5pt" o:hralign="center" o:hrstd="t" o:hr="t" fillcolor="#a0a0a0" stroked="f"/>
+          <v:rect id="_x0000_i1045" style="width:0;height:1.5pt" o:hralign="center" o:hrstd="t" o:hr="t" fillcolor="#a0a0a0" stroked="f"/>
         </w:pict>
       </w:r>
     </w:p>
@@ -1704,7 +1704,7 @@
     <w:p>
       <w:r>
         <w:pict w14:anchorId="0318FF43">
-          <v:rect id="_x0000_i1205" style="width:0;height:1.5pt" o:hralign="center" o:hrstd="t" o:hr="t" fillcolor="#a0a0a0" stroked="f"/>
+          <v:rect id="_x0000_i1046" style="width:0;height:1.5pt" o:hralign="center" o:hrstd="t" o:hr="t" fillcolor="#a0a0a0" stroked="f"/>
         </w:pict>
       </w:r>
     </w:p>
@@ -1737,7 +1737,7 @@
     <w:p>
       <w:r>
         <w:pict w14:anchorId="71054D2F">
-          <v:rect id="_x0000_i1206" style="width:0;height:1.5pt" o:hralign="center" o:hrstd="t" o:hr="t" fillcolor="#a0a0a0" stroked="f"/>
+          <v:rect id="_x0000_i1047" style="width:0;height:1.5pt" o:hralign="center" o:hrstd="t" o:hr="t" fillcolor="#a0a0a0" stroked="f"/>
         </w:pict>
       </w:r>
     </w:p>
@@ -1808,7 +1808,7 @@
     <w:p>
       <w:r>
         <w:pict w14:anchorId="736EE57B">
-          <v:rect id="_x0000_i1207" style="width:0;height:1.5pt" o:hralign="center" o:hrstd="t" o:hr="t" fillcolor="#a0a0a0" stroked="f"/>
+          <v:rect id="_x0000_i1048" style="width:0;height:1.5pt" o:hralign="center" o:hrstd="t" o:hr="t" fillcolor="#a0a0a0" stroked="f"/>
         </w:pict>
       </w:r>
     </w:p>
@@ -1945,7 +1945,7 @@
     <w:p>
       <w:r>
         <w:pict w14:anchorId="549C212C">
-          <v:rect id="_x0000_i1319" style="width:0;height:1.5pt" o:hralign="center" o:hrstd="t" o:hr="t" fillcolor="#a0a0a0" stroked="f"/>
+          <v:rect id="_x0000_i1049" style="width:0;height:1.5pt" o:hralign="center" o:hrstd="t" o:hr="t" fillcolor="#a0a0a0" stroked="f"/>
         </w:pict>
       </w:r>
     </w:p>
@@ -1985,7 +1985,7 @@
     <w:p>
       <w:r>
         <w:pict w14:anchorId="2B525A96">
-          <v:rect id="_x0000_i1271" style="width:0;height:1.5pt" o:hralign="center" o:hrstd="t" o:hr="t" fillcolor="#a0a0a0" stroked="f"/>
+          <v:rect id="_x0000_i1050" style="width:0;height:1.5pt" o:hralign="center" o:hrstd="t" o:hr="t" fillcolor="#a0a0a0" stroked="f"/>
         </w:pict>
       </w:r>
     </w:p>
@@ -2055,7 +2055,7 @@
     <w:p>
       <w:r>
         <w:pict w14:anchorId="1169F4F3">
-          <v:rect id="_x0000_i1272" style="width:0;height:1.5pt" o:hralign="center" o:hrstd="t" o:hr="t" fillcolor="#a0a0a0" stroked="f"/>
+          <v:rect id="_x0000_i1051" style="width:0;height:1.5pt" o:hralign="center" o:hrstd="t" o:hr="t" fillcolor="#a0a0a0" stroked="f"/>
         </w:pict>
       </w:r>
     </w:p>
@@ -2081,7 +2081,7 @@
     <w:p>
       <w:r>
         <w:pict w14:anchorId="28E6DA8E">
-          <v:rect id="_x0000_i1273" style="width:0;height:1.5pt" o:hralign="center" o:hrstd="t" o:hr="t" fillcolor="#a0a0a0" stroked="f"/>
+          <v:rect id="_x0000_i1052" style="width:0;height:1.5pt" o:hralign="center" o:hrstd="t" o:hr="t" fillcolor="#a0a0a0" stroked="f"/>
         </w:pict>
       </w:r>
     </w:p>
@@ -2107,7 +2107,7 @@
     <w:p>
       <w:r>
         <w:pict w14:anchorId="3B5B4FFB">
-          <v:rect id="_x0000_i1274" style="width:0;height:1.5pt" o:hralign="center" o:hrstd="t" o:hr="t" fillcolor="#a0a0a0" stroked="f"/>
+          <v:rect id="_x0000_i1053" style="width:0;height:1.5pt" o:hralign="center" o:hrstd="t" o:hr="t" fillcolor="#a0a0a0" stroked="f"/>
         </w:pict>
       </w:r>
     </w:p>
@@ -2144,7 +2144,7 @@
     <w:p>
       <w:r>
         <w:pict w14:anchorId="39181438">
-          <v:rect id="_x0000_i1275" style="width:0;height:1.5pt" o:hralign="center" o:hrstd="t" o:hr="t" fillcolor="#a0a0a0" stroked="f"/>
+          <v:rect id="_x0000_i1054" style="width:0;height:1.5pt" o:hralign="center" o:hrstd="t" o:hr="t" fillcolor="#a0a0a0" stroked="f"/>
         </w:pict>
       </w:r>
     </w:p>
@@ -2213,7 +2213,7 @@
     <w:p>
       <w:r>
         <w:pict w14:anchorId="6BCC7F7C">
-          <v:rect id="_x0000_i1276" style="width:0;height:1.5pt" o:hralign="center" o:hrstd="t" o:hr="t" fillcolor="#a0a0a0" stroked="f"/>
+          <v:rect id="_x0000_i1055" style="width:0;height:1.5pt" o:hralign="center" o:hrstd="t" o:hr="t" fillcolor="#a0a0a0" stroked="f"/>
         </w:pict>
       </w:r>
     </w:p>
@@ -2235,7 +2235,7 @@
     <w:p>
       <w:r>
         <w:pict w14:anchorId="1F439B67">
-          <v:rect id="_x0000_i1277" style="width:0;height:1.5pt" o:hralign="center" o:hrstd="t" o:hr="t" fillcolor="#a0a0a0" stroked="f"/>
+          <v:rect id="_x0000_i1056" style="width:0;height:1.5pt" o:hralign="center" o:hrstd="t" o:hr="t" fillcolor="#a0a0a0" stroked="f"/>
         </w:pict>
       </w:r>
     </w:p>
@@ -2405,7 +2405,7 @@
     <w:p>
       <w:r>
         <w:pict w14:anchorId="7FAD92DC">
-          <v:rect id="_x0000_i1278" style="width:0;height:1.5pt" o:hralign="center" o:hrstd="t" o:hr="t" fillcolor="#a0a0a0" stroked="f"/>
+          <v:rect id="_x0000_i1057" style="width:0;height:1.5pt" o:hralign="center" o:hrstd="t" o:hr="t" fillcolor="#a0a0a0" stroked="f"/>
         </w:pict>
       </w:r>
     </w:p>
@@ -2464,7 +2464,7 @@
     <w:p>
       <w:r>
         <w:pict w14:anchorId="40E7F6F6">
-          <v:rect id="_x0000_i1279" style="width:0;height:1.5pt" o:hralign="center" o:hrstd="t" o:hr="t" fillcolor="#a0a0a0" stroked="f"/>
+          <v:rect id="_x0000_i1058" style="width:0;height:1.5pt" o:hralign="center" o:hrstd="t" o:hr="t" fillcolor="#a0a0a0" stroked="f"/>
         </w:pict>
       </w:r>
     </w:p>
@@ -2529,7 +2529,7 @@
     <w:p>
       <w:r>
         <w:pict w14:anchorId="69453E32">
-          <v:rect id="_x0000_i1345" style="width:0;height:1.5pt" o:hralign="center" o:hrstd="t" o:hr="t" fillcolor="#a0a0a0" stroked="f"/>
+          <v:rect id="_x0000_i1059" style="width:0;height:1.5pt" o:hralign="center" o:hrstd="t" o:hr="t" fillcolor="#a0a0a0" stroked="f"/>
         </w:pict>
       </w:r>
     </w:p>
@@ -2563,7 +2563,7 @@
     <w:p>
       <w:r>
         <w:pict w14:anchorId="206FF0E3">
-          <v:rect id="_x0000_i1346" style="width:0;height:1.5pt" o:hralign="center" o:hrstd="t" o:hr="t" fillcolor="#a0a0a0" stroked="f"/>
+          <v:rect id="_x0000_i1060" style="width:0;height:1.5pt" o:hralign="center" o:hrstd="t" o:hr="t" fillcolor="#a0a0a0" stroked="f"/>
         </w:pict>
       </w:r>
     </w:p>
@@ -2761,7 +2761,7 @@
     <w:p>
       <w:r>
         <w:pict w14:anchorId="0178FD73">
-          <v:rect id="_x0000_i1347" style="width:0;height:1.5pt" o:hralign="center" o:hrstd="t" o:hr="t" fillcolor="#a0a0a0" stroked="f"/>
+          <v:rect id="_x0000_i1061" style="width:0;height:1.5pt" o:hralign="center" o:hrstd="t" o:hr="t" fillcolor="#a0a0a0" stroked="f"/>
         </w:pict>
       </w:r>
     </w:p>
@@ -2818,7 +2818,7 @@
     <w:p>
       <w:r>
         <w:pict w14:anchorId="199FD51C">
-          <v:rect id="_x0000_i1348" style="width:0;height:1.5pt" o:hralign="center" o:hrstd="t" o:hr="t" fillcolor="#a0a0a0" stroked="f"/>
+          <v:rect id="_x0000_i1062" style="width:0;height:1.5pt" o:hralign="center" o:hrstd="t" o:hr="t" fillcolor="#a0a0a0" stroked="f"/>
         </w:pict>
       </w:r>
     </w:p>
@@ -3063,7 +3063,7 @@
     <w:p>
       <w:r>
         <w:pict w14:anchorId="57EA795F">
-          <v:rect id="_x0000_i1365" style="width:0;height:1.5pt" o:hralign="center" o:hrstd="t" o:hr="t" fillcolor="#a0a0a0" stroked="f"/>
+          <v:rect id="_x0000_i1063" style="width:0;height:1.5pt" o:hralign="center" o:hrstd="t" o:hr="t" fillcolor="#a0a0a0" stroked="f"/>
         </w:pict>
       </w:r>
     </w:p>
@@ -3294,7 +3294,7 @@
     <w:p>
       <w:r>
         <w:pict w14:anchorId="593F0AFA">
-          <v:rect id="_x0000_i1366" style="width:0;height:1.5pt" o:hralign="center" o:hrstd="t" o:hr="t" fillcolor="#a0a0a0" stroked="f"/>
+          <v:rect id="_x0000_i1064" style="width:0;height:1.5pt" o:hralign="center" o:hrstd="t" o:hr="t" fillcolor="#a0a0a0" stroked="f"/>
         </w:pict>
       </w:r>
     </w:p>
@@ -3457,6 +3457,540 @@
     </w:p>
     <w:p/>
     <w:p>
+      <w:r>
+        <w:t xml:space="preserve">is the current implementation very </w:t>
+      </w:r>
+      <w:proofErr w:type="spellStart"/>
+      <w:r>
+        <w:t>modulized</w:t>
+      </w:r>
+      <w:proofErr w:type="spellEnd"/>
+      <w:r>
+        <w:t>?</w:t>
+      </w:r>
+    </w:p>
+    <w:p>
+      <w:pPr>
+        <w:ind w:left="720"/>
+      </w:pPr>
+    </w:p>
+    <w:p>
+      <w:pPr>
+        <w:ind w:left="720"/>
+      </w:pPr>
+    </w:p>
+    <w:p>
+      <w:r>
+        <w:lastRenderedPageBreak/>
+        <w:t xml:space="preserve">Reasonably well, but </w:t>
+      </w:r>
+      <w:proofErr w:type="spellStart"/>
+      <w:r>
+        <w:t>drawMatrix</w:t>
+      </w:r>
+      <w:proofErr w:type="spellEnd"/>
+      <w:r>
+        <w:t xml:space="preserve"> is doing more than it should. Here's an honest breakdown:</w:t>
+      </w:r>
+    </w:p>
+    <w:p>
+      <w:r>
+        <w:pict w14:anchorId="72912CB5">
+          <v:rect id="_x0000_i1089" style="width:0;height:1.5pt" o:hralign="center" o:hrstd="t" o:hr="t" fillcolor="#a0a0a0" stroked="f"/>
+        </w:pict>
+      </w:r>
+    </w:p>
+    <w:p>
+      <w:r>
+        <w:rPr>
+          <w:b/>
+          <w:bCs/>
+        </w:rPr>
+        <w:t>Well modularized:</w:t>
+      </w:r>
+    </w:p>
+    <w:p>
+      <w:pPr>
+        <w:numPr>
+          <w:ilvl w:val="0"/>
+          <w:numId w:val="26"/>
+        </w:numPr>
+      </w:pPr>
+      <w:r>
+        <w:t>Data pipeline is cleanly separated — </w:t>
+      </w:r>
+      <w:proofErr w:type="spellStart"/>
+      <w:r>
+        <w:t>parseRow</w:t>
+      </w:r>
+      <w:proofErr w:type="spellEnd"/>
+      <w:r>
+        <w:t> → </w:t>
+      </w:r>
+      <w:proofErr w:type="spellStart"/>
+      <w:r>
+        <w:t>filterLastYears</w:t>
+      </w:r>
+      <w:proofErr w:type="spellEnd"/>
+      <w:r>
+        <w:t> → </w:t>
+      </w:r>
+      <w:proofErr w:type="spellStart"/>
+      <w:r>
+        <w:t>aggregateByYearMonth</w:t>
+      </w:r>
+      <w:proofErr w:type="spellEnd"/>
+    </w:p>
+    <w:p>
+      <w:pPr>
+        <w:numPr>
+          <w:ilvl w:val="0"/>
+          <w:numId w:val="26"/>
+        </w:numPr>
+      </w:pPr>
+      <w:r>
+        <w:t>Tooltip is isolated in </w:t>
+      </w:r>
+      <w:proofErr w:type="spellStart"/>
+      <w:r>
+        <w:t>showTooltip</w:t>
+      </w:r>
+      <w:proofErr w:type="spellEnd"/>
+      <w:r>
+        <w:t> / </w:t>
+      </w:r>
+      <w:proofErr w:type="spellStart"/>
+      <w:r>
+        <w:t>hideTooltip</w:t>
+      </w:r>
+      <w:proofErr w:type="spellEnd"/>
+    </w:p>
+    <w:p>
+      <w:pPr>
+        <w:numPr>
+          <w:ilvl w:val="0"/>
+          <w:numId w:val="26"/>
+        </w:numPr>
+      </w:pPr>
+      <w:proofErr w:type="spellStart"/>
+      <w:r>
+        <w:t>buildColorScale</w:t>
+      </w:r>
+      <w:proofErr w:type="spellEnd"/>
+      <w:r>
+        <w:t>, </w:t>
+      </w:r>
+      <w:proofErr w:type="spellStart"/>
+      <w:r>
+        <w:t>drawSparklines</w:t>
+      </w:r>
+      <w:proofErr w:type="spellEnd"/>
+      <w:r>
+        <w:t>, </w:t>
+      </w:r>
+      <w:proofErr w:type="spellStart"/>
+      <w:r>
+        <w:t>drawLegend</w:t>
+      </w:r>
+      <w:proofErr w:type="spellEnd"/>
+      <w:r>
+        <w:t> are each focused on one thing</w:t>
+      </w:r>
+    </w:p>
+    <w:p>
+      <w:pPr>
+        <w:numPr>
+          <w:ilvl w:val="0"/>
+          <w:numId w:val="26"/>
+        </w:numPr>
+      </w:pPr>
+      <w:r>
+        <w:t>Constants are all grouped at the top, easy to change</w:t>
+      </w:r>
+    </w:p>
+    <w:p>
+      <w:r>
+        <w:pict w14:anchorId="466D1AC2">
+          <v:rect id="_x0000_i1090" style="width:0;height:1.5pt" o:hralign="center" o:hrstd="t" o:hr="t" fillcolor="#a0a0a0" stroked="f"/>
+        </w:pict>
+      </w:r>
+    </w:p>
+    <w:p>
+      <w:proofErr w:type="spellStart"/>
+      <w:r>
+        <w:rPr>
+          <w:b/>
+          <w:bCs/>
+        </w:rPr>
+        <w:t>drawMatrix</w:t>
+      </w:r>
+      <w:proofErr w:type="spellEnd"/>
+      <w:r>
+        <w:rPr>
+          <w:b/>
+          <w:bCs/>
+        </w:rPr>
+        <w:t xml:space="preserve"> is overloaded — it currently does 5 things:</w:t>
+      </w:r>
+    </w:p>
+    <w:p>
+      <w:pPr>
+        <w:numPr>
+          <w:ilvl w:val="0"/>
+          <w:numId w:val="27"/>
+        </w:numPr>
+      </w:pPr>
+      <w:r>
+        <w:t>Sizes and creates the SVG</w:t>
+      </w:r>
+    </w:p>
+    <w:p>
+      <w:pPr>
+        <w:numPr>
+          <w:ilvl w:val="0"/>
+          <w:numId w:val="27"/>
+        </w:numPr>
+      </w:pPr>
+      <w:r>
+        <w:t>Creates the x/y scales</w:t>
+      </w:r>
+    </w:p>
+    <w:p>
+      <w:pPr>
+        <w:numPr>
+          <w:ilvl w:val="0"/>
+          <w:numId w:val="27"/>
+        </w:numPr>
+      </w:pPr>
+      <w:r>
+        <w:t>Draws and colors the cells</w:t>
+      </w:r>
+    </w:p>
+    <w:p>
+      <w:pPr>
+        <w:numPr>
+          <w:ilvl w:val="0"/>
+          <w:numId w:val="27"/>
+        </w:numPr>
+      </w:pPr>
+      <w:r>
+        <w:t>Wires up click toggle + tooltip events</w:t>
+      </w:r>
+    </w:p>
+    <w:p>
+      <w:pPr>
+        <w:numPr>
+          <w:ilvl w:val="0"/>
+          <w:numId w:val="27"/>
+        </w:numPr>
+      </w:pPr>
+      <w:r>
+        <w:t>Draws the axes, then calls sparklines and legend</w:t>
+      </w:r>
+    </w:p>
+    <w:p>
+      <w:r>
+        <w:t>For the grading rubric's "modularized and easily modified", you could reasonably split it into:</w:t>
+      </w:r>
+    </w:p>
+    <w:p>
+      <w:proofErr w:type="spellStart"/>
+      <w:r>
+        <w:t>setupSVG</w:t>
+      </w:r>
+      <w:proofErr w:type="spellEnd"/>
+      <w:r>
+        <w:t>(years)        → creates and sizes the SVG</w:t>
+      </w:r>
+    </w:p>
+    <w:p>
+      <w:proofErr w:type="spellStart"/>
+      <w:r>
+        <w:t>buildScales</w:t>
+      </w:r>
+      <w:proofErr w:type="spellEnd"/>
+      <w:r>
+        <w:t xml:space="preserve">(years)     → returns { </w:t>
+      </w:r>
+      <w:proofErr w:type="spellStart"/>
+      <w:r>
+        <w:t>xScale</w:t>
+      </w:r>
+      <w:proofErr w:type="spellEnd"/>
+      <w:r>
+        <w:t xml:space="preserve">, </w:t>
+      </w:r>
+      <w:proofErr w:type="spellStart"/>
+      <w:r>
+        <w:t>yScale</w:t>
+      </w:r>
+      <w:proofErr w:type="spellEnd"/>
+      <w:r>
+        <w:t xml:space="preserve"> }</w:t>
+      </w:r>
+    </w:p>
+    <w:p>
+      <w:proofErr w:type="spellStart"/>
+      <w:r>
+        <w:t>drawCells</w:t>
+      </w:r>
+      <w:proofErr w:type="spellEnd"/>
+      <w:r>
+        <w:t xml:space="preserve">(...)         → draws the colored </w:t>
+      </w:r>
+      <w:proofErr w:type="spellStart"/>
+      <w:r>
+        <w:t>rects</w:t>
+      </w:r>
+      <w:proofErr w:type="spellEnd"/>
+    </w:p>
+    <w:p>
+      <w:proofErr w:type="spellStart"/>
+      <w:r>
+        <w:t>setupToggle</w:t>
+      </w:r>
+      <w:proofErr w:type="spellEnd"/>
+      <w:r>
+        <w:t>(...)       → wires the click handler</w:t>
+      </w:r>
+    </w:p>
+    <w:p>
+      <w:proofErr w:type="spellStart"/>
+      <w:r>
+        <w:t>drawAxes</w:t>
+      </w:r>
+      <w:proofErr w:type="spellEnd"/>
+      <w:r>
+        <w:t>(...)          → appends x and y axis groups</w:t>
+      </w:r>
+    </w:p>
+    <w:p>
+      <w:proofErr w:type="spellStart"/>
+      <w:r>
+        <w:t>drawMatrix</w:t>
+      </w:r>
+      <w:proofErr w:type="spellEnd"/>
+      <w:r>
+        <w:t>(...)        → orchestrator that calls all of the above</w:t>
+      </w:r>
+    </w:p>
+    <w:p>
+      <w:r>
+        <w:pict w14:anchorId="62A859D1">
+          <v:rect id="_x0000_i1091" style="width:0;height:1.5pt" o:hralign="center" o:hrstd="t" o:hr="t" fillcolor="#a0a0a0" stroked="f"/>
+        </w:pict>
+      </w:r>
+    </w:p>
+    <w:p>
+      <w:r>
+        <w:rPr>
+          <w:b/>
+          <w:bCs/>
+        </w:rPr>
+        <w:t>Other minor points:</w:t>
+      </w:r>
+    </w:p>
+    <w:p>
+      <w:pPr>
+        <w:numPr>
+          <w:ilvl w:val="0"/>
+          <w:numId w:val="28"/>
+        </w:numPr>
+      </w:pPr>
+      <w:r>
+        <w:t>mode is a global variable — fine for this scale, but in a larger app it would be passed around or managed in a state object</w:t>
+      </w:r>
+    </w:p>
+    <w:p>
+      <w:pPr>
+        <w:numPr>
+          <w:ilvl w:val="0"/>
+          <w:numId w:val="28"/>
+        </w:numPr>
+      </w:pPr>
+      <w:r>
+        <w:lastRenderedPageBreak/>
+        <w:t>Everything is in one file — also fine for an assignment, splitting into data.js / chart.js would be over-engineering here</w:t>
+      </w:r>
+    </w:p>
+    <w:p>
+      <w:r>
+        <w:pict w14:anchorId="6F8AA2DB">
+          <v:rect id="_x0000_i1092" style="width:0;height:1.5pt" o:hralign="center" o:hrstd="t" o:hr="t" fillcolor="#a0a0a0" stroked="f"/>
+        </w:pict>
+      </w:r>
+    </w:p>
+    <w:p>
+      <w:r>
+        <w:t xml:space="preserve">For a course assignment, the current structure is likely sufficient. But if you want to be safe on the maintainability rubric, extracting the toggle logic and axis drawing out of </w:t>
+      </w:r>
+      <w:proofErr w:type="spellStart"/>
+      <w:r>
+        <w:t>drawMatrix</w:t>
+      </w:r>
+      <w:proofErr w:type="spellEnd"/>
+      <w:r>
+        <w:t xml:space="preserve"> would be the highest-value change. Want to do that?</w:t>
+      </w:r>
+    </w:p>
+    <w:p>
+      <w:r>
+        <w:t>yes please</w:t>
+      </w:r>
+    </w:p>
+    <w:p>
+      <w:pPr>
+        <w:ind w:left="720"/>
+      </w:pPr>
+    </w:p>
+    <w:p>
+      <w:r>
+        <w:rPr>
+          <w:b/>
+          <w:bCs/>
+        </w:rPr>
+        <w:t>Read </w:t>
+      </w:r>
+      <w:hyperlink r:id="rId19" w:history="1">
+        <w:r>
+          <w:rPr>
+            <w:rStyle w:val="Hyperlink"/>
+          </w:rPr>
+          <w:t>c:\Users\b1505\tamu-csce679-spring-2026-assignment-1\main.js</w:t>
+        </w:r>
+      </w:hyperlink>
+      <w:r>
+        <w:t> (lines 265-374)</w:t>
+      </w:r>
+    </w:p>
+    <w:p>
+      <w:r>
+        <w:rPr>
+          <w:b/>
+          <w:bCs/>
+        </w:rPr>
+        <w:t>Edit</w:t>
+      </w:r>
+      <w:r>
+        <w:t> </w:t>
+      </w:r>
+      <w:hyperlink r:id="rId20" w:history="1">
+        <w:r>
+          <w:rPr>
+            <w:rStyle w:val="Hyperlink"/>
+          </w:rPr>
+          <w:t>c:\Users\b1505\tamu-csce679-spring-2026-assignment-1\main.js</w:t>
+        </w:r>
+      </w:hyperlink>
+    </w:p>
+    <w:p>
+      <w:r>
+        <w:t>Added 41 lines</w:t>
+      </w:r>
+    </w:p>
+    <w:p>
+      <w:pPr>
+        <w:ind w:left="720"/>
+      </w:pPr>
+    </w:p>
+    <w:p>
+      <w:r>
+        <w:t xml:space="preserve">The cells parameter in </w:t>
+      </w:r>
+      <w:proofErr w:type="spellStart"/>
+      <w:r>
+        <w:t>setupToggle</w:t>
+      </w:r>
+      <w:proofErr w:type="spellEnd"/>
+      <w:r>
+        <w:t xml:space="preserve"> is unused — the click handler re-colors by reading bound data directly from the DOM (</w:t>
+      </w:r>
+      <w:proofErr w:type="spellStart"/>
+      <w:r>
+        <w:t>svg.selectAll</w:t>
+      </w:r>
+      <w:proofErr w:type="spellEnd"/>
+      <w:r>
+        <w:t>("</w:t>
+      </w:r>
+      <w:proofErr w:type="spellStart"/>
+      <w:r>
+        <w:t>rect.cell</w:t>
+      </w:r>
+      <w:proofErr w:type="spellEnd"/>
+      <w:r>
+        <w:t>")), so cells was never needed there.</w:t>
+      </w:r>
+    </w:p>
+    <w:p>
+      <w:r>
+        <w:rPr>
+          <w:b/>
+          <w:bCs/>
+        </w:rPr>
+        <w:t>Edit</w:t>
+      </w:r>
+      <w:r>
+        <w:t> </w:t>
+      </w:r>
+      <w:hyperlink r:id="rId21" w:history="1">
+        <w:r>
+          <w:rPr>
+            <w:rStyle w:val="Hyperlink"/>
+          </w:rPr>
+          <w:t>c:\Users\b1505\tamu-csce679-spring-2026-assignment-1\main.js</w:t>
+        </w:r>
+      </w:hyperlink>
+    </w:p>
+    <w:p>
+      <w:r>
+        <w:t>Modified</w:t>
+      </w:r>
+    </w:p>
+    <w:p>
+      <w:r>
+        <w:rPr>
+          <w:b/>
+          <w:bCs/>
+        </w:rPr>
+        <w:t>Edit</w:t>
+      </w:r>
+      <w:r>
+        <w:t> </w:t>
+      </w:r>
+      <w:hyperlink r:id="rId22" w:history="1">
+        <w:r>
+          <w:rPr>
+            <w:rStyle w:val="Hyperlink"/>
+          </w:rPr>
+          <w:t>c:\Users\b1505\tamu-csce679-spring-2026-assignment-1\main.js</w:t>
+        </w:r>
+      </w:hyperlink>
+    </w:p>
+    <w:p>
+      <w:r>
+        <w:t>Modified</w:t>
+      </w:r>
+    </w:p>
+    <w:p>
+      <w:r>
+        <w:t xml:space="preserve">Fixed. The only remaining hint is the spell-checker on "sparklines" which is safe to ignore. </w:t>
+      </w:r>
+      <w:proofErr w:type="spellStart"/>
+      <w:r>
+        <w:t>drawMatrix</w:t>
+      </w:r>
+      <w:proofErr w:type="spellEnd"/>
+      <w:r>
+        <w:t xml:space="preserve"> now reads cleanly as a pure orchestrator — each concern is in its own named function.</w:t>
+      </w:r>
+    </w:p>
+    <w:p/>
+    <w:p/>
+    <w:p/>
+    <w:p/>
+    <w:p/>
+    <w:p>
       <w:pPr>
         <w:rPr>
           <w:b/>
@@ -3470,6 +4004,7 @@
           <w:bCs/>
           <w:color w:val="156082" w:themeColor="accent1"/>
         </w:rPr>
+        <w:lastRenderedPageBreak/>
         <w:t xml:space="preserve">Reflection: </w:t>
       </w:r>
       <w:r>
@@ -3502,7 +4037,7 @@
           <w:bCs/>
           <w:color w:val="156082" w:themeColor="accent1"/>
         </w:rPr>
-        <w:t xml:space="preserve"> down the </w:t>
+        <w:t xml:space="preserve"> down the tasks</w:t>
       </w:r>
       <w:r>
         <w:rPr>
@@ -3510,41 +4045,41 @@
           <w:bCs/>
           <w:color w:val="156082" w:themeColor="accent1"/>
         </w:rPr>
-        <w:lastRenderedPageBreak/>
-        <w:t>tasks</w:t>
-      </w:r>
-      <w:r>
+        <w:t xml:space="preserve"> further so that I have a detailed understanding of exactly what functions I would need to implement. </w:t>
+      </w:r>
+    </w:p>
+    <w:p>
+      <w:pPr>
         <w:rPr>
           <w:b/>
           <w:bCs/>
           <w:color w:val="156082" w:themeColor="accent1"/>
         </w:rPr>
-        <w:t xml:space="preserve"> further so that I have a detailed understanding of exactly what functions I would need to implement. </w:t>
-      </w:r>
-    </w:p>
-    <w:p>
-      <w:pPr>
+      </w:pPr>
+      <w:r>
         <w:rPr>
           <w:b/>
           <w:bCs/>
           <w:color w:val="156082" w:themeColor="accent1"/>
         </w:rPr>
-      </w:pPr>
-      <w:r>
+        <w:t>And then I start implementing functions according to the steps I’ve been told. I am unfamiliar with some functions that Claude described to me like tooltip toggling, so I asked Claude for the detailed way to implement these functions specifically.</w:t>
+      </w:r>
+    </w:p>
+    <w:p>
+      <w:pPr>
         <w:rPr>
           <w:b/>
           <w:bCs/>
           <w:color w:val="156082" w:themeColor="accent1"/>
         </w:rPr>
-        <w:t xml:space="preserve">And then I start implementing functions according to the steps I’ve been told. I am unfamiliar with some functions that Claude described to me </w:t>
-      </w:r>
+      </w:pPr>
       <w:r>
         <w:rPr>
           <w:b/>
           <w:bCs/>
           <w:color w:val="156082" w:themeColor="accent1"/>
         </w:rPr>
-        <w:t>like tooltip toggling</w:t>
+        <w:t>My</w:t>
       </w:r>
       <w:r>
         <w:rPr>
@@ -3552,24 +4087,23 @@
           <w:bCs/>
           <w:color w:val="156082" w:themeColor="accent1"/>
         </w:rPr>
-        <w:t>, so I asked Claude for the detailed way to implement these functions specifically.</w:t>
-      </w:r>
-    </w:p>
-    <w:p>
-      <w:pPr>
+        <w:t xml:space="preserve"> implementation </w:t>
+      </w:r>
+      <w:r>
         <w:rPr>
           <w:b/>
           <w:bCs/>
           <w:color w:val="156082" w:themeColor="accent1"/>
         </w:rPr>
-      </w:pPr>
+        <w:t>didn’t</w:t>
+      </w:r>
       <w:r>
         <w:rPr>
           <w:b/>
           <w:bCs/>
           <w:color w:val="156082" w:themeColor="accent1"/>
         </w:rPr>
-        <w:t>My</w:t>
+        <w:t xml:space="preserve"> look that good </w:t>
       </w:r>
       <w:r>
         <w:rPr>
@@ -3577,7 +4111,7 @@
           <w:bCs/>
           <w:color w:val="156082" w:themeColor="accent1"/>
         </w:rPr>
-        <w:t xml:space="preserve"> implementation </w:t>
+        <w:t xml:space="preserve">initially, </w:t>
       </w:r>
       <w:r>
         <w:rPr>
@@ -3585,7 +4119,7 @@
           <w:bCs/>
           <w:color w:val="156082" w:themeColor="accent1"/>
         </w:rPr>
-        <w:t>didn’t</w:t>
+        <w:t>because I only focused on implementing the basic features, so I asked Claude to do a full scan of the codes and make the styles look good</w:t>
       </w:r>
       <w:r>
         <w:rPr>
@@ -3593,7 +4127,7 @@
           <w:bCs/>
           <w:color w:val="156082" w:themeColor="accent1"/>
         </w:rPr>
-        <w:t xml:space="preserve"> look that good </w:t>
+        <w:t>, Claude then did some refactors to the codes</w:t>
       </w:r>
       <w:r>
         <w:rPr>
@@ -3601,7 +4135,7 @@
           <w:bCs/>
           <w:color w:val="156082" w:themeColor="accent1"/>
         </w:rPr>
-        <w:t xml:space="preserve">initially, </w:t>
+        <w:t>.</w:t>
       </w:r>
       <w:r>
         <w:rPr>
@@ -3609,7 +4143,7 @@
           <w:bCs/>
           <w:color w:val="156082" w:themeColor="accent1"/>
         </w:rPr>
-        <w:t>because I only focused on implementing the basic features, so I asked Claude to do a full scan of the codes and make the styles look good</w:t>
+        <w:t xml:space="preserve"> </w:t>
       </w:r>
       <w:r>
         <w:rPr>
@@ -3617,7 +4151,7 @@
           <w:bCs/>
           <w:color w:val="156082" w:themeColor="accent1"/>
         </w:rPr>
-        <w:t>, Claude then did some refactors to the codes</w:t>
+        <w:t xml:space="preserve"> I also </w:t>
       </w:r>
       <w:r>
         <w:rPr>
@@ -3625,7 +4159,7 @@
           <w:bCs/>
           <w:color w:val="156082" w:themeColor="accent1"/>
         </w:rPr>
-        <w:t>.</w:t>
+        <w:t xml:space="preserve">asked </w:t>
       </w:r>
       <w:r>
         <w:rPr>
@@ -3633,23 +4167,72 @@
           <w:bCs/>
           <w:color w:val="156082" w:themeColor="accent1"/>
         </w:rPr>
+        <w:t xml:space="preserve">Claude </w:t>
+      </w:r>
+      <w:r>
+        <w:rPr>
+          <w:b/>
+          <w:bCs/>
+          <w:color w:val="156082" w:themeColor="accent1"/>
+        </w:rPr>
+        <w:t xml:space="preserve">to </w:t>
+      </w:r>
+      <w:r>
+        <w:rPr>
+          <w:b/>
+          <w:bCs/>
+          <w:color w:val="156082" w:themeColor="accent1"/>
+        </w:rPr>
+        <w:t>mak</w:t>
+      </w:r>
+      <w:r>
+        <w:rPr>
+          <w:b/>
+          <w:bCs/>
+          <w:color w:val="156082" w:themeColor="accent1"/>
+        </w:rPr>
+        <w:t>e</w:t>
+      </w:r>
+      <w:r>
+        <w:rPr>
+          <w:b/>
+          <w:bCs/>
+          <w:color w:val="156082" w:themeColor="accent1"/>
+        </w:rPr>
+        <w:t xml:space="preserve"> sure all the codes were well documented</w:t>
+      </w:r>
+      <w:r>
+        <w:rPr>
+          <w:b/>
+          <w:bCs/>
+          <w:color w:val="156082" w:themeColor="accent1"/>
+        </w:rPr>
+        <w:t>, and Claude added very formatted documentation for every function.</w:t>
+      </w:r>
+      <w:r>
+        <w:rPr>
+          <w:b/>
+          <w:bCs/>
+          <w:color w:val="156082" w:themeColor="accent1"/>
+        </w:rPr>
         <w:t xml:space="preserve"> </w:t>
       </w:r>
-      <w:r>
+    </w:p>
+    <w:p>
+      <w:pPr>
         <w:rPr>
           <w:b/>
           <w:bCs/>
           <w:color w:val="156082" w:themeColor="accent1"/>
         </w:rPr>
-        <w:t xml:space="preserve"> I also </w:t>
-      </w:r>
+      </w:pPr>
       <w:r>
         <w:rPr>
           <w:b/>
           <w:bCs/>
           <w:color w:val="156082" w:themeColor="accent1"/>
         </w:rPr>
-        <w:t xml:space="preserve">asked </w:t>
+        <w:t xml:space="preserve">Lastly, I let Claude do a final check of the code to make sure </w:t>
       </w:r>
       <w:r>
         <w:rPr>
@@ -3657,7 +4240,7 @@
           <w:bCs/>
           <w:color w:val="156082" w:themeColor="accent1"/>
         </w:rPr>
-        <w:t xml:space="preserve">Claude </w:t>
+        <w:t>it’s</w:t>
       </w:r>
       <w:r>
         <w:rPr>
@@ -3665,7 +4248,7 @@
           <w:bCs/>
           <w:color w:val="156082" w:themeColor="accent1"/>
         </w:rPr>
-        <w:t xml:space="preserve">to </w:t>
+        <w:t xml:space="preserve"> ready to be shipped. </w:t>
       </w:r>
       <w:r>
         <w:rPr>
@@ -3673,7 +4256,7 @@
           <w:bCs/>
           <w:color w:val="156082" w:themeColor="accent1"/>
         </w:rPr>
-        <w:t>mak</w:t>
+        <w:t xml:space="preserve">It also helped me </w:t>
       </w:r>
       <w:r>
         <w:rPr>
@@ -3681,64 +4264,7 @@
           <w:bCs/>
           <w:color w:val="156082" w:themeColor="accent1"/>
         </w:rPr>
-        <w:t>e</w:t>
-      </w:r>
-      <w:r>
-        <w:rPr>
-          <w:b/>
-          <w:bCs/>
-          <w:color w:val="156082" w:themeColor="accent1"/>
-        </w:rPr>
-        <w:t xml:space="preserve"> sure all the codes were well documented</w:t>
-      </w:r>
-      <w:r>
-        <w:rPr>
-          <w:b/>
-          <w:bCs/>
-          <w:color w:val="156082" w:themeColor="accent1"/>
-        </w:rPr>
-        <w:t>, and Claude added very formatted documentation for every function.</w:t>
-      </w:r>
-      <w:r>
-        <w:rPr>
-          <w:b/>
-          <w:bCs/>
-          <w:color w:val="156082" w:themeColor="accent1"/>
-        </w:rPr>
-        <w:t xml:space="preserve"> </w:t>
-      </w:r>
-    </w:p>
-    <w:p>
-      <w:pPr>
-        <w:rPr>
-          <w:b/>
-          <w:bCs/>
-          <w:color w:val="156082" w:themeColor="accent1"/>
-        </w:rPr>
-      </w:pPr>
-      <w:r>
-        <w:rPr>
-          <w:b/>
-          <w:bCs/>
-          <w:color w:val="156082" w:themeColor="accent1"/>
-        </w:rPr>
-        <w:t xml:space="preserve">Lastly, I let Claude do a final check of the code to make sure </w:t>
-      </w:r>
-      <w:r>
-        <w:rPr>
-          <w:b/>
-          <w:bCs/>
-          <w:color w:val="156082" w:themeColor="accent1"/>
-        </w:rPr>
-        <w:t>it’s</w:t>
-      </w:r>
-      <w:r>
-        <w:rPr>
-          <w:b/>
-          <w:bCs/>
-          <w:color w:val="156082" w:themeColor="accent1"/>
-        </w:rPr>
-        <w:t xml:space="preserve"> ready to be shipped. </w:t>
+        <w:t xml:space="preserve">find an overloaded function and broke it down into smaller functions. </w:t>
       </w:r>
     </w:p>
     <w:sectPr>
@@ -4278,6 +4804,155 @@
     </w:lvl>
   </w:abstractNum>
   <w:abstractNum w:abstractNumId="4" w15:restartNumberingAfterBreak="0">
+    <w:nsid w:val="1F971D5A"/>
+    <w:multiLevelType w:val="multilevel"/>
+    <w:tmpl w:val="885A49B2"/>
+    <w:lvl w:ilvl="0">
+      <w:start w:val="1"/>
+      <w:numFmt w:val="bullet"/>
+      <w:lvlText w:val=""/>
+      <w:lvlJc w:val="left"/>
+      <w:pPr>
+        <w:tabs>
+          <w:tab w:val="num" w:pos="720"/>
+        </w:tabs>
+        <w:ind w:left="720" w:hanging="360"/>
+      </w:pPr>
+      <w:rPr>
+        <w:rFonts w:ascii="Symbol" w:hAnsi="Symbol" w:hint="default"/>
+        <w:sz w:val="20"/>
+      </w:rPr>
+    </w:lvl>
+    <w:lvl w:ilvl="1" w:tentative="1">
+      <w:start w:val="1"/>
+      <w:numFmt w:val="bullet"/>
+      <w:lvlText w:val="o"/>
+      <w:lvlJc w:val="left"/>
+      <w:pPr>
+        <w:tabs>
+          <w:tab w:val="num" w:pos="1440"/>
+        </w:tabs>
+        <w:ind w:left="1440" w:hanging="360"/>
+      </w:pPr>
+      <w:rPr>
+        <w:rFonts w:ascii="Courier New" w:hAnsi="Courier New" w:hint="default"/>
+        <w:sz w:val="20"/>
+      </w:rPr>
+    </w:lvl>
+    <w:lvl w:ilvl="2" w:tentative="1">
+      <w:start w:val="1"/>
+      <w:numFmt w:val="bullet"/>
+      <w:lvlText w:val=""/>
+      <w:lvlJc w:val="left"/>
+      <w:pPr>
+        <w:tabs>
+          <w:tab w:val="num" w:pos="2160"/>
+        </w:tabs>
+        <w:ind w:left="2160" w:hanging="360"/>
+      </w:pPr>
+      <w:rPr>
+        <w:rFonts w:ascii="Wingdings" w:hAnsi="Wingdings" w:hint="default"/>
+        <w:sz w:val="20"/>
+      </w:rPr>
+    </w:lvl>
+    <w:lvl w:ilvl="3" w:tentative="1">
+      <w:start w:val="1"/>
+      <w:numFmt w:val="bullet"/>
+      <w:lvlText w:val=""/>
+      <w:lvlJc w:val="left"/>
+      <w:pPr>
+        <w:tabs>
+          <w:tab w:val="num" w:pos="2880"/>
+        </w:tabs>
+        <w:ind w:left="2880" w:hanging="360"/>
+      </w:pPr>
+      <w:rPr>
+        <w:rFonts w:ascii="Wingdings" w:hAnsi="Wingdings" w:hint="default"/>
+        <w:sz w:val="20"/>
+      </w:rPr>
+    </w:lvl>
+    <w:lvl w:ilvl="4" w:tentative="1">
+      <w:start w:val="1"/>
+      <w:numFmt w:val="bullet"/>
+      <w:lvlText w:val=""/>
+      <w:lvlJc w:val="left"/>
+      <w:pPr>
+        <w:tabs>
+          <w:tab w:val="num" w:pos="3600"/>
+        </w:tabs>
+        <w:ind w:left="3600" w:hanging="360"/>
+      </w:pPr>
+      <w:rPr>
+        <w:rFonts w:ascii="Wingdings" w:hAnsi="Wingdings" w:hint="default"/>
+        <w:sz w:val="20"/>
+      </w:rPr>
+    </w:lvl>
+    <w:lvl w:ilvl="5" w:tentative="1">
+      <w:start w:val="1"/>
+      <w:numFmt w:val="bullet"/>
+      <w:lvlText w:val=""/>
+      <w:lvlJc w:val="left"/>
+      <w:pPr>
+        <w:tabs>
+          <w:tab w:val="num" w:pos="4320"/>
+        </w:tabs>
+        <w:ind w:left="4320" w:hanging="360"/>
+      </w:pPr>
+      <w:rPr>
+        <w:rFonts w:ascii="Wingdings" w:hAnsi="Wingdings" w:hint="default"/>
+        <w:sz w:val="20"/>
+      </w:rPr>
+    </w:lvl>
+    <w:lvl w:ilvl="6" w:tentative="1">
+      <w:start w:val="1"/>
+      <w:numFmt w:val="bullet"/>
+      <w:lvlText w:val=""/>
+      <w:lvlJc w:val="left"/>
+      <w:pPr>
+        <w:tabs>
+          <w:tab w:val="num" w:pos="5040"/>
+        </w:tabs>
+        <w:ind w:left="5040" w:hanging="360"/>
+      </w:pPr>
+      <w:rPr>
+        <w:rFonts w:ascii="Wingdings" w:hAnsi="Wingdings" w:hint="default"/>
+        <w:sz w:val="20"/>
+      </w:rPr>
+    </w:lvl>
+    <w:lvl w:ilvl="7" w:tentative="1">
+      <w:start w:val="1"/>
+      <w:numFmt w:val="bullet"/>
+      <w:lvlText w:val=""/>
+      <w:lvlJc w:val="left"/>
+      <w:pPr>
+        <w:tabs>
+          <w:tab w:val="num" w:pos="5760"/>
+        </w:tabs>
+        <w:ind w:left="5760" w:hanging="360"/>
+      </w:pPr>
+      <w:rPr>
+        <w:rFonts w:ascii="Wingdings" w:hAnsi="Wingdings" w:hint="default"/>
+        <w:sz w:val="20"/>
+      </w:rPr>
+    </w:lvl>
+    <w:lvl w:ilvl="8" w:tentative="1">
+      <w:start w:val="1"/>
+      <w:numFmt w:val="bullet"/>
+      <w:lvlText w:val=""/>
+      <w:lvlJc w:val="left"/>
+      <w:pPr>
+        <w:tabs>
+          <w:tab w:val="num" w:pos="6480"/>
+        </w:tabs>
+        <w:ind w:left="6480" w:hanging="360"/>
+      </w:pPr>
+      <w:rPr>
+        <w:rFonts w:ascii="Wingdings" w:hAnsi="Wingdings" w:hint="default"/>
+        <w:sz w:val="20"/>
+      </w:rPr>
+    </w:lvl>
+  </w:abstractNum>
+  <w:abstractNum w:abstractNumId="5" w15:restartNumberingAfterBreak="0">
     <w:nsid w:val="2084227C"/>
     <w:multiLevelType w:val="multilevel"/>
     <w:tmpl w:val="613A6420"/>
@@ -4426,7 +5101,7 @@
       </w:rPr>
     </w:lvl>
   </w:abstractNum>
-  <w:abstractNum w:abstractNumId="5" w15:restartNumberingAfterBreak="0">
+  <w:abstractNum w:abstractNumId="6" w15:restartNumberingAfterBreak="0">
     <w:nsid w:val="2644254F"/>
     <w:multiLevelType w:val="multilevel"/>
     <w:tmpl w:val="236E8FDA"/>
@@ -4575,7 +5250,233 @@
       </w:rPr>
     </w:lvl>
   </w:abstractNum>
-  <w:abstractNum w:abstractNumId="6" w15:restartNumberingAfterBreak="0">
+  <w:abstractNum w:abstractNumId="7" w15:restartNumberingAfterBreak="0">
+    <w:nsid w:val="26B23C81"/>
+    <w:multiLevelType w:val="multilevel"/>
+    <w:tmpl w:val="AD1210C8"/>
+    <w:lvl w:ilvl="0">
+      <w:start w:val="1"/>
+      <w:numFmt w:val="decimal"/>
+      <w:lvlText w:val="%1."/>
+      <w:lvlJc w:val="left"/>
+      <w:pPr>
+        <w:tabs>
+          <w:tab w:val="num" w:pos="720"/>
+        </w:tabs>
+        <w:ind w:left="720" w:hanging="360"/>
+      </w:pPr>
+    </w:lvl>
+    <w:lvl w:ilvl="1" w:tentative="1">
+      <w:start w:val="1"/>
+      <w:numFmt w:val="decimal"/>
+      <w:lvlText w:val="%2."/>
+      <w:lvlJc w:val="left"/>
+      <w:pPr>
+        <w:tabs>
+          <w:tab w:val="num" w:pos="1440"/>
+        </w:tabs>
+        <w:ind w:left="1440" w:hanging="360"/>
+      </w:pPr>
+    </w:lvl>
+    <w:lvl w:ilvl="2" w:tentative="1">
+      <w:start w:val="1"/>
+      <w:numFmt w:val="decimal"/>
+      <w:lvlText w:val="%3."/>
+      <w:lvlJc w:val="left"/>
+      <w:pPr>
+        <w:tabs>
+          <w:tab w:val="num" w:pos="2160"/>
+        </w:tabs>
+        <w:ind w:left="2160" w:hanging="360"/>
+      </w:pPr>
+    </w:lvl>
+    <w:lvl w:ilvl="3" w:tentative="1">
+      <w:start w:val="1"/>
+      <w:numFmt w:val="decimal"/>
+      <w:lvlText w:val="%4."/>
+      <w:lvlJc w:val="left"/>
+      <w:pPr>
+        <w:tabs>
+          <w:tab w:val="num" w:pos="2880"/>
+        </w:tabs>
+        <w:ind w:left="2880" w:hanging="360"/>
+      </w:pPr>
+    </w:lvl>
+    <w:lvl w:ilvl="4" w:tentative="1">
+      <w:start w:val="1"/>
+      <w:numFmt w:val="decimal"/>
+      <w:lvlText w:val="%5."/>
+      <w:lvlJc w:val="left"/>
+      <w:pPr>
+        <w:tabs>
+          <w:tab w:val="num" w:pos="3600"/>
+        </w:tabs>
+        <w:ind w:left="3600" w:hanging="360"/>
+      </w:pPr>
+    </w:lvl>
+    <w:lvl w:ilvl="5" w:tentative="1">
+      <w:start w:val="1"/>
+      <w:numFmt w:val="decimal"/>
+      <w:lvlText w:val="%6."/>
+      <w:lvlJc w:val="left"/>
+      <w:pPr>
+        <w:tabs>
+          <w:tab w:val="num" w:pos="4320"/>
+        </w:tabs>
+        <w:ind w:left="4320" w:hanging="360"/>
+      </w:pPr>
+    </w:lvl>
+    <w:lvl w:ilvl="6" w:tentative="1">
+      <w:start w:val="1"/>
+      <w:numFmt w:val="decimal"/>
+      <w:lvlText w:val="%7."/>
+      <w:lvlJc w:val="left"/>
+      <w:pPr>
+        <w:tabs>
+          <w:tab w:val="num" w:pos="5040"/>
+        </w:tabs>
+        <w:ind w:left="5040" w:hanging="360"/>
+      </w:pPr>
+    </w:lvl>
+    <w:lvl w:ilvl="7" w:tentative="1">
+      <w:start w:val="1"/>
+      <w:numFmt w:val="decimal"/>
+      <w:lvlText w:val="%8."/>
+      <w:lvlJc w:val="left"/>
+      <w:pPr>
+        <w:tabs>
+          <w:tab w:val="num" w:pos="5760"/>
+        </w:tabs>
+        <w:ind w:left="5760" w:hanging="360"/>
+      </w:pPr>
+    </w:lvl>
+    <w:lvl w:ilvl="8" w:tentative="1">
+      <w:start w:val="1"/>
+      <w:numFmt w:val="decimal"/>
+      <w:lvlText w:val="%9."/>
+      <w:lvlJc w:val="left"/>
+      <w:pPr>
+        <w:tabs>
+          <w:tab w:val="num" w:pos="6480"/>
+        </w:tabs>
+        <w:ind w:left="6480" w:hanging="360"/>
+      </w:pPr>
+    </w:lvl>
+  </w:abstractNum>
+  <w:abstractNum w:abstractNumId="8" w15:restartNumberingAfterBreak="0">
+    <w:nsid w:val="305E35E3"/>
+    <w:multiLevelType w:val="multilevel"/>
+    <w:tmpl w:val="FA72A6D4"/>
+    <w:lvl w:ilvl="0">
+      <w:start w:val="1"/>
+      <w:numFmt w:val="decimal"/>
+      <w:lvlText w:val="%1."/>
+      <w:lvlJc w:val="left"/>
+      <w:pPr>
+        <w:tabs>
+          <w:tab w:val="num" w:pos="720"/>
+        </w:tabs>
+        <w:ind w:left="720" w:hanging="360"/>
+      </w:pPr>
+    </w:lvl>
+    <w:lvl w:ilvl="1" w:tentative="1">
+      <w:start w:val="1"/>
+      <w:numFmt w:val="decimal"/>
+      <w:lvlText w:val="%2."/>
+      <w:lvlJc w:val="left"/>
+      <w:pPr>
+        <w:tabs>
+          <w:tab w:val="num" w:pos="1440"/>
+        </w:tabs>
+        <w:ind w:left="1440" w:hanging="360"/>
+      </w:pPr>
+    </w:lvl>
+    <w:lvl w:ilvl="2" w:tentative="1">
+      <w:start w:val="1"/>
+      <w:numFmt w:val="decimal"/>
+      <w:lvlText w:val="%3."/>
+      <w:lvlJc w:val="left"/>
+      <w:pPr>
+        <w:tabs>
+          <w:tab w:val="num" w:pos="2160"/>
+        </w:tabs>
+        <w:ind w:left="2160" w:hanging="360"/>
+      </w:pPr>
+    </w:lvl>
+    <w:lvl w:ilvl="3" w:tentative="1">
+      <w:start w:val="1"/>
+      <w:numFmt w:val="decimal"/>
+      <w:lvlText w:val="%4."/>
+      <w:lvlJc w:val="left"/>
+      <w:pPr>
+        <w:tabs>
+          <w:tab w:val="num" w:pos="2880"/>
+        </w:tabs>
+        <w:ind w:left="2880" w:hanging="360"/>
+      </w:pPr>
+    </w:lvl>
+    <w:lvl w:ilvl="4" w:tentative="1">
+      <w:start w:val="1"/>
+      <w:numFmt w:val="decimal"/>
+      <w:lvlText w:val="%5."/>
+      <w:lvlJc w:val="left"/>
+      <w:pPr>
+        <w:tabs>
+          <w:tab w:val="num" w:pos="3600"/>
+        </w:tabs>
+        <w:ind w:left="3600" w:hanging="360"/>
+      </w:pPr>
+    </w:lvl>
+    <w:lvl w:ilvl="5" w:tentative="1">
+      <w:start w:val="1"/>
+      <w:numFmt w:val="decimal"/>
+      <w:lvlText w:val="%6."/>
+      <w:lvlJc w:val="left"/>
+      <w:pPr>
+        <w:tabs>
+          <w:tab w:val="num" w:pos="4320"/>
+        </w:tabs>
+        <w:ind w:left="4320" w:hanging="360"/>
+      </w:pPr>
+    </w:lvl>
+    <w:lvl w:ilvl="6" w:tentative="1">
+      <w:start w:val="1"/>
+      <w:numFmt w:val="decimal"/>
+      <w:lvlText w:val="%7."/>
+      <w:lvlJc w:val="left"/>
+      <w:pPr>
+        <w:tabs>
+          <w:tab w:val="num" w:pos="5040"/>
+        </w:tabs>
+        <w:ind w:left="5040" w:hanging="360"/>
+      </w:pPr>
+    </w:lvl>
+    <w:lvl w:ilvl="7" w:tentative="1">
+      <w:start w:val="1"/>
+      <w:numFmt w:val="decimal"/>
+      <w:lvlText w:val="%8."/>
+      <w:lvlJc w:val="left"/>
+      <w:pPr>
+        <w:tabs>
+          <w:tab w:val="num" w:pos="5760"/>
+        </w:tabs>
+        <w:ind w:left="5760" w:hanging="360"/>
+      </w:pPr>
+    </w:lvl>
+    <w:lvl w:ilvl="8" w:tentative="1">
+      <w:start w:val="1"/>
+      <w:numFmt w:val="decimal"/>
+      <w:lvlText w:val="%9."/>
+      <w:lvlJc w:val="left"/>
+      <w:pPr>
+        <w:tabs>
+          <w:tab w:val="num" w:pos="6480"/>
+        </w:tabs>
+        <w:ind w:left="6480" w:hanging="360"/>
+      </w:pPr>
+    </w:lvl>
+  </w:abstractNum>
+  <w:abstractNum w:abstractNumId="9" w15:restartNumberingAfterBreak="0">
     <w:nsid w:val="328A1C55"/>
     <w:multiLevelType w:val="multilevel"/>
     <w:tmpl w:val="4D88B006"/>
@@ -4724,7 +5625,7 @@
       </w:rPr>
     </w:lvl>
   </w:abstractNum>
-  <w:abstractNum w:abstractNumId="7" w15:restartNumberingAfterBreak="0">
+  <w:abstractNum w:abstractNumId="10" w15:restartNumberingAfterBreak="0">
     <w:nsid w:val="331A1EEC"/>
     <w:multiLevelType w:val="multilevel"/>
     <w:tmpl w:val="0E6C8E86"/>
@@ -4873,7 +5774,120 @@
       </w:rPr>
     </w:lvl>
   </w:abstractNum>
-  <w:abstractNum w:abstractNumId="8" w15:restartNumberingAfterBreak="0">
+  <w:abstractNum w:abstractNumId="11" w15:restartNumberingAfterBreak="0">
+    <w:nsid w:val="353F5E33"/>
+    <w:multiLevelType w:val="multilevel"/>
+    <w:tmpl w:val="2F3C8548"/>
+    <w:lvl w:ilvl="0">
+      <w:start w:val="1"/>
+      <w:numFmt w:val="decimal"/>
+      <w:lvlText w:val="%1."/>
+      <w:lvlJc w:val="left"/>
+      <w:pPr>
+        <w:tabs>
+          <w:tab w:val="num" w:pos="720"/>
+        </w:tabs>
+        <w:ind w:left="720" w:hanging="360"/>
+      </w:pPr>
+    </w:lvl>
+    <w:lvl w:ilvl="1" w:tentative="1">
+      <w:start w:val="1"/>
+      <w:numFmt w:val="decimal"/>
+      <w:lvlText w:val="%2."/>
+      <w:lvlJc w:val="left"/>
+      <w:pPr>
+        <w:tabs>
+          <w:tab w:val="num" w:pos="1440"/>
+        </w:tabs>
+        <w:ind w:left="1440" w:hanging="360"/>
+      </w:pPr>
+    </w:lvl>
+    <w:lvl w:ilvl="2" w:tentative="1">
+      <w:start w:val="1"/>
+      <w:numFmt w:val="decimal"/>
+      <w:lvlText w:val="%3."/>
+      <w:lvlJc w:val="left"/>
+      <w:pPr>
+        <w:tabs>
+          <w:tab w:val="num" w:pos="2160"/>
+        </w:tabs>
+        <w:ind w:left="2160" w:hanging="360"/>
+      </w:pPr>
+    </w:lvl>
+    <w:lvl w:ilvl="3" w:tentative="1">
+      <w:start w:val="1"/>
+      <w:numFmt w:val="decimal"/>
+      <w:lvlText w:val="%4."/>
+      <w:lvlJc w:val="left"/>
+      <w:pPr>
+        <w:tabs>
+          <w:tab w:val="num" w:pos="2880"/>
+        </w:tabs>
+        <w:ind w:left="2880" w:hanging="360"/>
+      </w:pPr>
+    </w:lvl>
+    <w:lvl w:ilvl="4" w:tentative="1">
+      <w:start w:val="1"/>
+      <w:numFmt w:val="decimal"/>
+      <w:lvlText w:val="%5."/>
+      <w:lvlJc w:val="left"/>
+      <w:pPr>
+        <w:tabs>
+          <w:tab w:val="num" w:pos="3600"/>
+        </w:tabs>
+        <w:ind w:left="3600" w:hanging="360"/>
+      </w:pPr>
+    </w:lvl>
+    <w:lvl w:ilvl="5" w:tentative="1">
+      <w:start w:val="1"/>
+      <w:numFmt w:val="decimal"/>
+      <w:lvlText w:val="%6."/>
+      <w:lvlJc w:val="left"/>
+      <w:pPr>
+        <w:tabs>
+          <w:tab w:val="num" w:pos="4320"/>
+        </w:tabs>
+        <w:ind w:left="4320" w:hanging="360"/>
+      </w:pPr>
+    </w:lvl>
+    <w:lvl w:ilvl="6" w:tentative="1">
+      <w:start w:val="1"/>
+      <w:numFmt w:val="decimal"/>
+      <w:lvlText w:val="%7."/>
+      <w:lvlJc w:val="left"/>
+      <w:pPr>
+        <w:tabs>
+          <w:tab w:val="num" w:pos="5040"/>
+        </w:tabs>
+        <w:ind w:left="5040" w:hanging="360"/>
+      </w:pPr>
+    </w:lvl>
+    <w:lvl w:ilvl="7" w:tentative="1">
+      <w:start w:val="1"/>
+      <w:numFmt w:val="decimal"/>
+      <w:lvlText w:val="%8."/>
+      <w:lvlJc w:val="left"/>
+      <w:pPr>
+        <w:tabs>
+          <w:tab w:val="num" w:pos="5760"/>
+        </w:tabs>
+        <w:ind w:left="5760" w:hanging="360"/>
+      </w:pPr>
+    </w:lvl>
+    <w:lvl w:ilvl="8" w:tentative="1">
+      <w:start w:val="1"/>
+      <w:numFmt w:val="decimal"/>
+      <w:lvlText w:val="%9."/>
+      <w:lvlJc w:val="left"/>
+      <w:pPr>
+        <w:tabs>
+          <w:tab w:val="num" w:pos="6480"/>
+        </w:tabs>
+        <w:ind w:left="6480" w:hanging="360"/>
+      </w:pPr>
+    </w:lvl>
+  </w:abstractNum>
+  <w:abstractNum w:abstractNumId="12" w15:restartNumberingAfterBreak="0">
     <w:nsid w:val="395356F4"/>
     <w:multiLevelType w:val="multilevel"/>
     <w:tmpl w:val="2D486DE0"/>
@@ -5022,7 +6036,7 @@
       </w:rPr>
     </w:lvl>
   </w:abstractNum>
-  <w:abstractNum w:abstractNumId="9" w15:restartNumberingAfterBreak="0">
+  <w:abstractNum w:abstractNumId="13" w15:restartNumberingAfterBreak="0">
     <w:nsid w:val="3A157C5A"/>
     <w:multiLevelType w:val="multilevel"/>
     <w:tmpl w:val="C35652D6"/>
@@ -5135,7 +6149,7 @@
       </w:pPr>
     </w:lvl>
   </w:abstractNum>
-  <w:abstractNum w:abstractNumId="10" w15:restartNumberingAfterBreak="0">
+  <w:abstractNum w:abstractNumId="14" w15:restartNumberingAfterBreak="0">
     <w:nsid w:val="3C735120"/>
     <w:multiLevelType w:val="multilevel"/>
     <w:tmpl w:val="01EC306C"/>
@@ -5284,7 +6298,7 @@
       </w:rPr>
     </w:lvl>
   </w:abstractNum>
-  <w:abstractNum w:abstractNumId="11" w15:restartNumberingAfterBreak="0">
+  <w:abstractNum w:abstractNumId="15" w15:restartNumberingAfterBreak="0">
     <w:nsid w:val="3D4C55E0"/>
     <w:multiLevelType w:val="multilevel"/>
     <w:tmpl w:val="915E6830"/>
@@ -5433,7 +6447,156 @@
       </w:rPr>
     </w:lvl>
   </w:abstractNum>
-  <w:abstractNum w:abstractNumId="12" w15:restartNumberingAfterBreak="0">
+  <w:abstractNum w:abstractNumId="16" w15:restartNumberingAfterBreak="0">
+    <w:nsid w:val="5824203D"/>
+    <w:multiLevelType w:val="multilevel"/>
+    <w:tmpl w:val="E984EFA6"/>
+    <w:lvl w:ilvl="0">
+      <w:start w:val="1"/>
+      <w:numFmt w:val="bullet"/>
+      <w:lvlText w:val=""/>
+      <w:lvlJc w:val="left"/>
+      <w:pPr>
+        <w:tabs>
+          <w:tab w:val="num" w:pos="720"/>
+        </w:tabs>
+        <w:ind w:left="720" w:hanging="360"/>
+      </w:pPr>
+      <w:rPr>
+        <w:rFonts w:ascii="Symbol" w:hAnsi="Symbol" w:hint="default"/>
+        <w:sz w:val="20"/>
+      </w:rPr>
+    </w:lvl>
+    <w:lvl w:ilvl="1" w:tentative="1">
+      <w:start w:val="1"/>
+      <w:numFmt w:val="bullet"/>
+      <w:lvlText w:val="o"/>
+      <w:lvlJc w:val="left"/>
+      <w:pPr>
+        <w:tabs>
+          <w:tab w:val="num" w:pos="1440"/>
+        </w:tabs>
+        <w:ind w:left="1440" w:hanging="360"/>
+      </w:pPr>
+      <w:rPr>
+        <w:rFonts w:ascii="Courier New" w:hAnsi="Courier New" w:hint="default"/>
+        <w:sz w:val="20"/>
+      </w:rPr>
+    </w:lvl>
+    <w:lvl w:ilvl="2" w:tentative="1">
+      <w:start w:val="1"/>
+      <w:numFmt w:val="bullet"/>
+      <w:lvlText w:val=""/>
+      <w:lvlJc w:val="left"/>
+      <w:pPr>
+        <w:tabs>
+          <w:tab w:val="num" w:pos="2160"/>
+        </w:tabs>
+        <w:ind w:left="2160" w:hanging="360"/>
+      </w:pPr>
+      <w:rPr>
+        <w:rFonts w:ascii="Wingdings" w:hAnsi="Wingdings" w:hint="default"/>
+        <w:sz w:val="20"/>
+      </w:rPr>
+    </w:lvl>
+    <w:lvl w:ilvl="3" w:tentative="1">
+      <w:start w:val="1"/>
+      <w:numFmt w:val="bullet"/>
+      <w:lvlText w:val=""/>
+      <w:lvlJc w:val="left"/>
+      <w:pPr>
+        <w:tabs>
+          <w:tab w:val="num" w:pos="2880"/>
+        </w:tabs>
+        <w:ind w:left="2880" w:hanging="360"/>
+      </w:pPr>
+      <w:rPr>
+        <w:rFonts w:ascii="Wingdings" w:hAnsi="Wingdings" w:hint="default"/>
+        <w:sz w:val="20"/>
+      </w:rPr>
+    </w:lvl>
+    <w:lvl w:ilvl="4" w:tentative="1">
+      <w:start w:val="1"/>
+      <w:numFmt w:val="bullet"/>
+      <w:lvlText w:val=""/>
+      <w:lvlJc w:val="left"/>
+      <w:pPr>
+        <w:tabs>
+          <w:tab w:val="num" w:pos="3600"/>
+        </w:tabs>
+        <w:ind w:left="3600" w:hanging="360"/>
+      </w:pPr>
+      <w:rPr>
+        <w:rFonts w:ascii="Wingdings" w:hAnsi="Wingdings" w:hint="default"/>
+        <w:sz w:val="20"/>
+      </w:rPr>
+    </w:lvl>
+    <w:lvl w:ilvl="5" w:tentative="1">
+      <w:start w:val="1"/>
+      <w:numFmt w:val="bullet"/>
+      <w:lvlText w:val=""/>
+      <w:lvlJc w:val="left"/>
+      <w:pPr>
+        <w:tabs>
+          <w:tab w:val="num" w:pos="4320"/>
+        </w:tabs>
+        <w:ind w:left="4320" w:hanging="360"/>
+      </w:pPr>
+      <w:rPr>
+        <w:rFonts w:ascii="Wingdings" w:hAnsi="Wingdings" w:hint="default"/>
+        <w:sz w:val="20"/>
+      </w:rPr>
+    </w:lvl>
+    <w:lvl w:ilvl="6" w:tentative="1">
+      <w:start w:val="1"/>
+      <w:numFmt w:val="bullet"/>
+      <w:lvlText w:val=""/>
+      <w:lvlJc w:val="left"/>
+      <w:pPr>
+        <w:tabs>
+          <w:tab w:val="num" w:pos="5040"/>
+        </w:tabs>
+        <w:ind w:left="5040" w:hanging="360"/>
+      </w:pPr>
+      <w:rPr>
+        <w:rFonts w:ascii="Wingdings" w:hAnsi="Wingdings" w:hint="default"/>
+        <w:sz w:val="20"/>
+      </w:rPr>
+    </w:lvl>
+    <w:lvl w:ilvl="7" w:tentative="1">
+      <w:start w:val="1"/>
+      <w:numFmt w:val="bullet"/>
+      <w:lvlText w:val=""/>
+      <w:lvlJc w:val="left"/>
+      <w:pPr>
+        <w:tabs>
+          <w:tab w:val="num" w:pos="5760"/>
+        </w:tabs>
+        <w:ind w:left="5760" w:hanging="360"/>
+      </w:pPr>
+      <w:rPr>
+        <w:rFonts w:ascii="Wingdings" w:hAnsi="Wingdings" w:hint="default"/>
+        <w:sz w:val="20"/>
+      </w:rPr>
+    </w:lvl>
+    <w:lvl w:ilvl="8" w:tentative="1">
+      <w:start w:val="1"/>
+      <w:numFmt w:val="bullet"/>
+      <w:lvlText w:val=""/>
+      <w:lvlJc w:val="left"/>
+      <w:pPr>
+        <w:tabs>
+          <w:tab w:val="num" w:pos="6480"/>
+        </w:tabs>
+        <w:ind w:left="6480" w:hanging="360"/>
+      </w:pPr>
+      <w:rPr>
+        <w:rFonts w:ascii="Wingdings" w:hAnsi="Wingdings" w:hint="default"/>
+        <w:sz w:val="20"/>
+      </w:rPr>
+    </w:lvl>
+  </w:abstractNum>
+  <w:abstractNum w:abstractNumId="17" w15:restartNumberingAfterBreak="0">
     <w:nsid w:val="588F2C74"/>
     <w:multiLevelType w:val="multilevel"/>
     <w:tmpl w:val="529EC86E"/>
@@ -5582,7 +6745,7 @@
       </w:rPr>
     </w:lvl>
   </w:abstractNum>
-  <w:abstractNum w:abstractNumId="13" w15:restartNumberingAfterBreak="0">
+  <w:abstractNum w:abstractNumId="18" w15:restartNumberingAfterBreak="0">
     <w:nsid w:val="593C1201"/>
     <w:multiLevelType w:val="multilevel"/>
     <w:tmpl w:val="A964D870"/>
@@ -5731,7 +6894,7 @@
       </w:rPr>
     </w:lvl>
   </w:abstractNum>
-  <w:abstractNum w:abstractNumId="14" w15:restartNumberingAfterBreak="0">
+  <w:abstractNum w:abstractNumId="19" w15:restartNumberingAfterBreak="0">
     <w:nsid w:val="5A9B3D96"/>
     <w:multiLevelType w:val="multilevel"/>
     <w:tmpl w:val="B1A46FF2"/>
@@ -5880,7 +7043,7 @@
       </w:rPr>
     </w:lvl>
   </w:abstractNum>
-  <w:abstractNum w:abstractNumId="15" w15:restartNumberingAfterBreak="0">
+  <w:abstractNum w:abstractNumId="20" w15:restartNumberingAfterBreak="0">
     <w:nsid w:val="5D6828BC"/>
     <w:multiLevelType w:val="multilevel"/>
     <w:tmpl w:val="D2E893FA"/>
@@ -5993,7 +7156,7 @@
       </w:pPr>
     </w:lvl>
   </w:abstractNum>
-  <w:abstractNum w:abstractNumId="16" w15:restartNumberingAfterBreak="0">
+  <w:abstractNum w:abstractNumId="21" w15:restartNumberingAfterBreak="0">
     <w:nsid w:val="5F0F7FA2"/>
     <w:multiLevelType w:val="multilevel"/>
     <w:tmpl w:val="74FA4088"/>
@@ -6142,7 +7305,7 @@
       </w:rPr>
     </w:lvl>
   </w:abstractNum>
-  <w:abstractNum w:abstractNumId="17" w15:restartNumberingAfterBreak="0">
+  <w:abstractNum w:abstractNumId="22" w15:restartNumberingAfterBreak="0">
     <w:nsid w:val="5FB60659"/>
     <w:multiLevelType w:val="multilevel"/>
     <w:tmpl w:val="70CE1D66"/>
@@ -6255,7 +7418,7 @@
       </w:pPr>
     </w:lvl>
   </w:abstractNum>
-  <w:abstractNum w:abstractNumId="18" w15:restartNumberingAfterBreak="0">
+  <w:abstractNum w:abstractNumId="23" w15:restartNumberingAfterBreak="0">
     <w:nsid w:val="636023F0"/>
     <w:multiLevelType w:val="multilevel"/>
     <w:tmpl w:val="BE067144"/>
@@ -6368,7 +7531,7 @@
       </w:pPr>
     </w:lvl>
   </w:abstractNum>
-  <w:abstractNum w:abstractNumId="19" w15:restartNumberingAfterBreak="0">
+  <w:abstractNum w:abstractNumId="24" w15:restartNumberingAfterBreak="0">
     <w:nsid w:val="64560060"/>
     <w:multiLevelType w:val="multilevel"/>
     <w:tmpl w:val="2BDE50AC"/>
@@ -6517,7 +7680,120 @@
       </w:rPr>
     </w:lvl>
   </w:abstractNum>
-  <w:abstractNum w:abstractNumId="20" w15:restartNumberingAfterBreak="0">
+  <w:abstractNum w:abstractNumId="25" w15:restartNumberingAfterBreak="0">
+    <w:nsid w:val="776F3F01"/>
+    <w:multiLevelType w:val="multilevel"/>
+    <w:tmpl w:val="B24C884A"/>
+    <w:lvl w:ilvl="0">
+      <w:start w:val="1"/>
+      <w:numFmt w:val="decimal"/>
+      <w:lvlText w:val="%1."/>
+      <w:lvlJc w:val="left"/>
+      <w:pPr>
+        <w:tabs>
+          <w:tab w:val="num" w:pos="720"/>
+        </w:tabs>
+        <w:ind w:left="720" w:hanging="360"/>
+      </w:pPr>
+    </w:lvl>
+    <w:lvl w:ilvl="1" w:tentative="1">
+      <w:start w:val="1"/>
+      <w:numFmt w:val="decimal"/>
+      <w:lvlText w:val="%2."/>
+      <w:lvlJc w:val="left"/>
+      <w:pPr>
+        <w:tabs>
+          <w:tab w:val="num" w:pos="1440"/>
+        </w:tabs>
+        <w:ind w:left="1440" w:hanging="360"/>
+      </w:pPr>
+    </w:lvl>
+    <w:lvl w:ilvl="2" w:tentative="1">
+      <w:start w:val="1"/>
+      <w:numFmt w:val="decimal"/>
+      <w:lvlText w:val="%3."/>
+      <w:lvlJc w:val="left"/>
+      <w:pPr>
+        <w:tabs>
+          <w:tab w:val="num" w:pos="2160"/>
+        </w:tabs>
+        <w:ind w:left="2160" w:hanging="360"/>
+      </w:pPr>
+    </w:lvl>
+    <w:lvl w:ilvl="3" w:tentative="1">
+      <w:start w:val="1"/>
+      <w:numFmt w:val="decimal"/>
+      <w:lvlText w:val="%4."/>
+      <w:lvlJc w:val="left"/>
+      <w:pPr>
+        <w:tabs>
+          <w:tab w:val="num" w:pos="2880"/>
+        </w:tabs>
+        <w:ind w:left="2880" w:hanging="360"/>
+      </w:pPr>
+    </w:lvl>
+    <w:lvl w:ilvl="4" w:tentative="1">
+      <w:start w:val="1"/>
+      <w:numFmt w:val="decimal"/>
+      <w:lvlText w:val="%5."/>
+      <w:lvlJc w:val="left"/>
+      <w:pPr>
+        <w:tabs>
+          <w:tab w:val="num" w:pos="3600"/>
+        </w:tabs>
+        <w:ind w:left="3600" w:hanging="360"/>
+      </w:pPr>
+    </w:lvl>
+    <w:lvl w:ilvl="5" w:tentative="1">
+      <w:start w:val="1"/>
+      <w:numFmt w:val="decimal"/>
+      <w:lvlText w:val="%6."/>
+      <w:lvlJc w:val="left"/>
+      <w:pPr>
+        <w:tabs>
+          <w:tab w:val="num" w:pos="4320"/>
+        </w:tabs>
+        <w:ind w:left="4320" w:hanging="360"/>
+      </w:pPr>
+    </w:lvl>
+    <w:lvl w:ilvl="6" w:tentative="1">
+      <w:start w:val="1"/>
+      <w:numFmt w:val="decimal"/>
+      <w:lvlText w:val="%7."/>
+      <w:lvlJc w:val="left"/>
+      <w:pPr>
+        <w:tabs>
+          <w:tab w:val="num" w:pos="5040"/>
+        </w:tabs>
+        <w:ind w:left="5040" w:hanging="360"/>
+      </w:pPr>
+    </w:lvl>
+    <w:lvl w:ilvl="7" w:tentative="1">
+      <w:start w:val="1"/>
+      <w:numFmt w:val="decimal"/>
+      <w:lvlText w:val="%8."/>
+      <w:lvlJc w:val="left"/>
+      <w:pPr>
+        <w:tabs>
+          <w:tab w:val="num" w:pos="5760"/>
+        </w:tabs>
+        <w:ind w:left="5760" w:hanging="360"/>
+      </w:pPr>
+    </w:lvl>
+    <w:lvl w:ilvl="8" w:tentative="1">
+      <w:start w:val="1"/>
+      <w:numFmt w:val="decimal"/>
+      <w:lvlText w:val="%9."/>
+      <w:lvlJc w:val="left"/>
+      <w:pPr>
+        <w:tabs>
+          <w:tab w:val="num" w:pos="6480"/>
+        </w:tabs>
+        <w:ind w:left="6480" w:hanging="360"/>
+      </w:pPr>
+    </w:lvl>
+  </w:abstractNum>
+  <w:abstractNum w:abstractNumId="26" w15:restartNumberingAfterBreak="0">
     <w:nsid w:val="79C4196F"/>
     <w:multiLevelType w:val="multilevel"/>
     <w:tmpl w:val="D5C45CFA"/>
@@ -6666,7 +7942,7 @@
       </w:rPr>
     </w:lvl>
   </w:abstractNum>
-  <w:abstractNum w:abstractNumId="21" w15:restartNumberingAfterBreak="0">
+  <w:abstractNum w:abstractNumId="27" w15:restartNumberingAfterBreak="0">
     <w:nsid w:val="7AAC5E5C"/>
     <w:multiLevelType w:val="multilevel"/>
     <w:tmpl w:val="6FB0349E"/>
@@ -6779,7 +8055,156 @@
       </w:pPr>
     </w:lvl>
   </w:abstractNum>
-  <w:abstractNum w:abstractNumId="22" w15:restartNumberingAfterBreak="0">
+  <w:abstractNum w:abstractNumId="28" w15:restartNumberingAfterBreak="0">
+    <w:nsid w:val="7EC36415"/>
+    <w:multiLevelType w:val="multilevel"/>
+    <w:tmpl w:val="9CCE38C0"/>
+    <w:lvl w:ilvl="0">
+      <w:start w:val="1"/>
+      <w:numFmt w:val="bullet"/>
+      <w:lvlText w:val=""/>
+      <w:lvlJc w:val="left"/>
+      <w:pPr>
+        <w:tabs>
+          <w:tab w:val="num" w:pos="720"/>
+        </w:tabs>
+        <w:ind w:left="720" w:hanging="360"/>
+      </w:pPr>
+      <w:rPr>
+        <w:rFonts w:ascii="Symbol" w:hAnsi="Symbol" w:hint="default"/>
+        <w:sz w:val="20"/>
+      </w:rPr>
+    </w:lvl>
+    <w:lvl w:ilvl="1" w:tentative="1">
+      <w:start w:val="1"/>
+      <w:numFmt w:val="bullet"/>
+      <w:lvlText w:val="o"/>
+      <w:lvlJc w:val="left"/>
+      <w:pPr>
+        <w:tabs>
+          <w:tab w:val="num" w:pos="1440"/>
+        </w:tabs>
+        <w:ind w:left="1440" w:hanging="360"/>
+      </w:pPr>
+      <w:rPr>
+        <w:rFonts w:ascii="Courier New" w:hAnsi="Courier New" w:hint="default"/>
+        <w:sz w:val="20"/>
+      </w:rPr>
+    </w:lvl>
+    <w:lvl w:ilvl="2" w:tentative="1">
+      <w:start w:val="1"/>
+      <w:numFmt w:val="bullet"/>
+      <w:lvlText w:val=""/>
+      <w:lvlJc w:val="left"/>
+      <w:pPr>
+        <w:tabs>
+          <w:tab w:val="num" w:pos="2160"/>
+        </w:tabs>
+        <w:ind w:left="2160" w:hanging="360"/>
+      </w:pPr>
+      <w:rPr>
+        <w:rFonts w:ascii="Wingdings" w:hAnsi="Wingdings" w:hint="default"/>
+        <w:sz w:val="20"/>
+      </w:rPr>
+    </w:lvl>
+    <w:lvl w:ilvl="3" w:tentative="1">
+      <w:start w:val="1"/>
+      <w:numFmt w:val="bullet"/>
+      <w:lvlText w:val=""/>
+      <w:lvlJc w:val="left"/>
+      <w:pPr>
+        <w:tabs>
+          <w:tab w:val="num" w:pos="2880"/>
+        </w:tabs>
+        <w:ind w:left="2880" w:hanging="360"/>
+      </w:pPr>
+      <w:rPr>
+        <w:rFonts w:ascii="Wingdings" w:hAnsi="Wingdings" w:hint="default"/>
+        <w:sz w:val="20"/>
+      </w:rPr>
+    </w:lvl>
+    <w:lvl w:ilvl="4" w:tentative="1">
+      <w:start w:val="1"/>
+      <w:numFmt w:val="bullet"/>
+      <w:lvlText w:val=""/>
+      <w:lvlJc w:val="left"/>
+      <w:pPr>
+        <w:tabs>
+          <w:tab w:val="num" w:pos="3600"/>
+        </w:tabs>
+        <w:ind w:left="3600" w:hanging="360"/>
+      </w:pPr>
+      <w:rPr>
+        <w:rFonts w:ascii="Wingdings" w:hAnsi="Wingdings" w:hint="default"/>
+        <w:sz w:val="20"/>
+      </w:rPr>
+    </w:lvl>
+    <w:lvl w:ilvl="5" w:tentative="1">
+      <w:start w:val="1"/>
+      <w:numFmt w:val="bullet"/>
+      <w:lvlText w:val=""/>
+      <w:lvlJc w:val="left"/>
+      <w:pPr>
+        <w:tabs>
+          <w:tab w:val="num" w:pos="4320"/>
+        </w:tabs>
+        <w:ind w:left="4320" w:hanging="360"/>
+      </w:pPr>
+      <w:rPr>
+        <w:rFonts w:ascii="Wingdings" w:hAnsi="Wingdings" w:hint="default"/>
+        <w:sz w:val="20"/>
+      </w:rPr>
+    </w:lvl>
+    <w:lvl w:ilvl="6" w:tentative="1">
+      <w:start w:val="1"/>
+      <w:numFmt w:val="bullet"/>
+      <w:lvlText w:val=""/>
+      <w:lvlJc w:val="left"/>
+      <w:pPr>
+        <w:tabs>
+          <w:tab w:val="num" w:pos="5040"/>
+        </w:tabs>
+        <w:ind w:left="5040" w:hanging="360"/>
+      </w:pPr>
+      <w:rPr>
+        <w:rFonts w:ascii="Wingdings" w:hAnsi="Wingdings" w:hint="default"/>
+        <w:sz w:val="20"/>
+      </w:rPr>
+    </w:lvl>
+    <w:lvl w:ilvl="7" w:tentative="1">
+      <w:start w:val="1"/>
+      <w:numFmt w:val="bullet"/>
+      <w:lvlText w:val=""/>
+      <w:lvlJc w:val="left"/>
+      <w:pPr>
+        <w:tabs>
+          <w:tab w:val="num" w:pos="5760"/>
+        </w:tabs>
+        <w:ind w:left="5760" w:hanging="360"/>
+      </w:pPr>
+      <w:rPr>
+        <w:rFonts w:ascii="Wingdings" w:hAnsi="Wingdings" w:hint="default"/>
+        <w:sz w:val="20"/>
+      </w:rPr>
+    </w:lvl>
+    <w:lvl w:ilvl="8" w:tentative="1">
+      <w:start w:val="1"/>
+      <w:numFmt w:val="bullet"/>
+      <w:lvlText w:val=""/>
+      <w:lvlJc w:val="left"/>
+      <w:pPr>
+        <w:tabs>
+          <w:tab w:val="num" w:pos="6480"/>
+        </w:tabs>
+        <w:ind w:left="6480" w:hanging="360"/>
+      </w:pPr>
+      <w:rPr>
+        <w:rFonts w:ascii="Wingdings" w:hAnsi="Wingdings" w:hint="default"/>
+        <w:sz w:val="20"/>
+      </w:rPr>
+    </w:lvl>
+  </w:abstractNum>
+  <w:abstractNum w:abstractNumId="29" w15:restartNumberingAfterBreak="0">
     <w:nsid w:val="7F4A1F01"/>
     <w:multiLevelType w:val="multilevel"/>
     <w:tmpl w:val="5CA6DAF4"/>
@@ -6893,73 +8318,94 @@
     </w:lvl>
   </w:abstractNum>
   <w:num w:numId="1" w16cid:durableId="1301618290">
-    <w:abstractNumId w:val="18"/>
+    <w:abstractNumId w:val="23"/>
   </w:num>
   <w:num w:numId="2" w16cid:durableId="812600285">
-    <w:abstractNumId w:val="6"/>
+    <w:abstractNumId w:val="9"/>
   </w:num>
   <w:num w:numId="3" w16cid:durableId="1525561203">
-    <w:abstractNumId w:val="12"/>
+    <w:abstractNumId w:val="17"/>
   </w:num>
   <w:num w:numId="4" w16cid:durableId="472019632">
-    <w:abstractNumId w:val="20"/>
+    <w:abstractNumId w:val="26"/>
   </w:num>
   <w:num w:numId="5" w16cid:durableId="1514103719">
-    <w:abstractNumId w:val="4"/>
+    <w:abstractNumId w:val="5"/>
   </w:num>
   <w:num w:numId="6" w16cid:durableId="2015300612">
-    <w:abstractNumId w:val="14"/>
+    <w:abstractNumId w:val="19"/>
   </w:num>
   <w:num w:numId="7" w16cid:durableId="212694982">
     <w:abstractNumId w:val="3"/>
   </w:num>
   <w:num w:numId="8" w16cid:durableId="1134521450">
-    <w:abstractNumId w:val="11"/>
+    <w:abstractNumId w:val="15"/>
   </w:num>
   <w:num w:numId="9" w16cid:durableId="2144928199">
-    <w:abstractNumId w:val="16"/>
+    <w:abstractNumId w:val="21"/>
   </w:num>
   <w:num w:numId="10" w16cid:durableId="1839809689">
-    <w:abstractNumId w:val="13"/>
+    <w:abstractNumId w:val="18"/>
   </w:num>
   <w:num w:numId="11" w16cid:durableId="1445734304">
     <w:abstractNumId w:val="1"/>
   </w:num>
   <w:num w:numId="12" w16cid:durableId="610823618">
-    <w:abstractNumId w:val="19"/>
+    <w:abstractNumId w:val="24"/>
   </w:num>
   <w:num w:numId="13" w16cid:durableId="1011955644">
-    <w:abstractNumId w:val="22"/>
+    <w:abstractNumId w:val="29"/>
   </w:num>
   <w:num w:numId="14" w16cid:durableId="345980983">
-    <w:abstractNumId w:val="10"/>
+    <w:abstractNumId w:val="14"/>
   </w:num>
   <w:num w:numId="15" w16cid:durableId="630132373">
-    <w:abstractNumId w:val="17"/>
+    <w:abstractNumId w:val="22"/>
   </w:num>
   <w:num w:numId="16" w16cid:durableId="1509910092">
     <w:abstractNumId w:val="0"/>
   </w:num>
   <w:num w:numId="17" w16cid:durableId="419831913">
-    <w:abstractNumId w:val="9"/>
+    <w:abstractNumId w:val="13"/>
   </w:num>
   <w:num w:numId="18" w16cid:durableId="420764865">
-    <w:abstractNumId w:val="5"/>
+    <w:abstractNumId w:val="6"/>
   </w:num>
   <w:num w:numId="19" w16cid:durableId="646907741">
-    <w:abstractNumId w:val="15"/>
+    <w:abstractNumId w:val="20"/>
   </w:num>
   <w:num w:numId="20" w16cid:durableId="1530607426">
-    <w:abstractNumId w:val="8"/>
+    <w:abstractNumId w:val="12"/>
   </w:num>
   <w:num w:numId="21" w16cid:durableId="593586087">
     <w:abstractNumId w:val="2"/>
   </w:num>
   <w:num w:numId="22" w16cid:durableId="208341942">
+    <w:abstractNumId w:val="10"/>
+  </w:num>
+  <w:num w:numId="23" w16cid:durableId="1980526842">
+    <w:abstractNumId w:val="27"/>
+  </w:num>
+  <w:num w:numId="24" w16cid:durableId="951016198">
+    <w:abstractNumId w:val="28"/>
+  </w:num>
+  <w:num w:numId="25" w16cid:durableId="1299071058">
+    <w:abstractNumId w:val="11"/>
+  </w:num>
+  <w:num w:numId="26" w16cid:durableId="646856084">
+    <w:abstractNumId w:val="16"/>
+  </w:num>
+  <w:num w:numId="27" w16cid:durableId="343171355">
     <w:abstractNumId w:val="7"/>
   </w:num>
-  <w:num w:numId="23" w16cid:durableId="1980526842">
-    <w:abstractNumId w:val="21"/>
+  <w:num w:numId="28" w16cid:durableId="1131217333">
+    <w:abstractNumId w:val="4"/>
+  </w:num>
+  <w:num w:numId="29" w16cid:durableId="1053702153">
+    <w:abstractNumId w:val="8"/>
+  </w:num>
+  <w:num w:numId="30" w16cid:durableId="1925727482">
+    <w:abstractNumId w:val="25"/>
   </w:num>
 </w:numbering>
 </file>

</xml_diff>